<commit_message>
Made some updates to nt_styletemplate.docx including page footers
</commit_message>
<xml_diff>
--- a/nt_styletemplate.docx
+++ b/nt_styletemplate.docx
@@ -3085,9 +3085,10 @@
       </w:r>
     </w:p>
     <w:sectPr>
+      <w:footerReference w:type="default" r:id="rId7"/>
       <w:type w:val="nextPage"/>
       <w:pgSz w:w="12240" w:h="15840"/>
-      <w:pgMar w:left="720" w:right="720" w:header="0" w:top="720" w:footer="0" w:bottom="720" w:gutter="0"/>
+      <w:pgMar w:left="720" w:right="720" w:header="0" w:top="720" w:footer="720" w:bottom="1279" w:gutter="0"/>
       <w:pgNumType w:fmt="decimal"/>
       <w:formProt w:val="false"/>
       <w:textDirection w:val="lrTb"/>
@@ -3095,6 +3096,108 @@
     </w:sectPr>
   </w:body>
 </w:document>
+</file>
+
+<file path=word/footer1.xml><?xml version="1.0" encoding="utf-8"?>
+<w:ftr xmlns:o="urn:schemas-microsoft-com:office:office" xmlns:r="http://schemas.openxmlformats.org/officeDocument/2006/relationships" xmlns:v="urn:schemas-microsoft-com:vml" xmlns:w="http://schemas.openxmlformats.org/wordprocessingml/2006/main" xmlns:w10="urn:schemas-microsoft-com:office:word" xmlns:wp="http://schemas.openxmlformats.org/drawingml/2006/wordprocessingDrawing" xmlns:wps="http://schemas.microsoft.com/office/word/2010/wordprocessingShape" xmlns:wpg="http://schemas.microsoft.com/office/word/2010/wordprocessingGroup" xmlns:mc="http://schemas.openxmlformats.org/markup-compatibility/2006" xmlns:wp14="http://schemas.microsoft.com/office/word/2010/wordprocessingDrawing" xmlns:w14="http://schemas.microsoft.com/office/word/2010/wordml" mc:Ignorable="w14 wp14">
+  <w:p>
+    <w:pPr>
+      <w:pStyle w:val="Footer"/>
+      <w:rPr/>
+    </w:pPr>
+    <w:r>
+      <w:rPr/>
+      <w:t>Bokov KL2/Aim-2</w:t>
+      <w:tab/>
+    </w:r>
+    <w:r>
+      <w:rPr/>
+      <w:t>page</w:t>
+    </w:r>
+    <w:r>
+      <w:rPr/>
+      <w:t xml:space="preserve"> </w:t>
+    </w:r>
+    <w:r>
+      <w:rPr/>
+      <w:fldChar w:fldCharType="begin"/>
+    </w:r>
+    <w:r>
+      <w:instrText> PAGE </w:instrText>
+    </w:r>
+    <w:r>
+      <w:fldChar w:fldCharType="separate"/>
+    </w:r>
+    <w:r>
+      <w:t>16</w:t>
+    </w:r>
+    <w:r>
+      <w:fldChar w:fldCharType="end"/>
+    </w:r>
+    <w:r>
+      <w:rPr/>
+      <w:t xml:space="preserve"> of </w:t>
+    </w:r>
+    <w:r>
+      <w:rPr/>
+      <w:fldChar w:fldCharType="begin"/>
+    </w:r>
+    <w:r>
+      <w:instrText> NUMPAGES </w:instrText>
+    </w:r>
+    <w:r>
+      <w:fldChar w:fldCharType="separate"/>
+    </w:r>
+    <w:r>
+      <w:t>16</w:t>
+    </w:r>
+    <w:r>
+      <w:fldChar w:fldCharType="end"/>
+    </w:r>
+    <w:r>
+      <w:rPr/>
+      <w:tab/>
+      <w:tab/>
+      <w:tab/>
+    </w:r>
+    <w:r>
+      <w:rPr/>
+      <w:fldChar w:fldCharType="begin" w:fldLock="true"/>
+    </w:r>
+    <w:r>
+      <w:instrText> DATE \@"ddd', 'MMMM\ d', 'yyyy" </w:instrText>
+    </w:r>
+    <w:r>
+      <w:fldChar w:fldCharType="separate"/>
+    </w:r>
+    <w:r>
+      <w:t>Fri, August 31, 2018</w:t>
+    </w:r>
+    <w:r>
+      <w:fldChar w:fldCharType="end"/>
+    </w:r>
+    <w:r>
+      <w:rPr/>
+      <w:t xml:space="preserve"> </w:t>
+    </w:r>
+    <w:r>
+      <w:rPr/>
+      <w:fldChar w:fldCharType="begin" w:fldLock="true"/>
+    </w:r>
+    <w:r>
+      <w:instrText> TIME \@"HH:mm:ss" </w:instrText>
+    </w:r>
+    <w:r>
+      <w:fldChar w:fldCharType="separate"/>
+    </w:r>
+    <w:r>
+      <w:t>20:16:26</w:t>
+    </w:r>
+    <w:r>
+      <w:fldChar w:fldCharType="end"/>
+    </w:r>
+  </w:p>
+</w:ftr>
 </file>
 
 <file path=word/numbering.xml><?xml version="1.0" encoding="utf-8"?>
@@ -6295,7 +6398,7 @@
     <w:rPr>
       <w:rFonts w:ascii="Courier" w:hAnsi="Courier"/>
       <w:sz w:val="22"/>
-      <w:highlight w:val="white"/>
+      <w:highlight w:val="lightGray"/>
     </w:rPr>
   </w:style>
   <w:style w:type="character" w:styleId="FootnoteAnchor">
@@ -9398,6 +9501,1868 @@
   </w:style>
   <w:style w:type="character" w:styleId="ListLabel399">
     <w:name w:val="ListLabel 399"/>
+    <w:qFormat/>
+    <w:rPr>
+      <w:rFonts w:cs="Symbol"/>
+    </w:rPr>
+  </w:style>
+  <w:style w:type="character" w:styleId="ListLabel400">
+    <w:name w:val="ListLabel 400"/>
+    <w:qFormat/>
+    <w:rPr>
+      <w:rFonts w:cs="Symbol"/>
+    </w:rPr>
+  </w:style>
+  <w:style w:type="character" w:styleId="ListLabel401">
+    <w:name w:val="ListLabel 401"/>
+    <w:qFormat/>
+    <w:rPr>
+      <w:rFonts w:cs="Symbol"/>
+    </w:rPr>
+  </w:style>
+  <w:style w:type="character" w:styleId="ListLabel402">
+    <w:name w:val="ListLabel 402"/>
+    <w:qFormat/>
+    <w:rPr>
+      <w:rFonts w:cs="Symbol"/>
+    </w:rPr>
+  </w:style>
+  <w:style w:type="character" w:styleId="ListLabel403">
+    <w:name w:val="ListLabel 403"/>
+    <w:qFormat/>
+    <w:rPr>
+      <w:rFonts w:cs="Symbol"/>
+    </w:rPr>
+  </w:style>
+  <w:style w:type="character" w:styleId="ListLabel404">
+    <w:name w:val="ListLabel 404"/>
+    <w:qFormat/>
+    <w:rPr>
+      <w:rFonts w:cs="Symbol"/>
+    </w:rPr>
+  </w:style>
+  <w:style w:type="character" w:styleId="ListLabel405">
+    <w:name w:val="ListLabel 405"/>
+    <w:qFormat/>
+    <w:rPr>
+      <w:rFonts w:cs="Symbol"/>
+    </w:rPr>
+  </w:style>
+  <w:style w:type="character" w:styleId="ListLabel406">
+    <w:name w:val="ListLabel 406"/>
+    <w:qFormat/>
+    <w:rPr>
+      <w:rFonts w:cs="Symbol"/>
+    </w:rPr>
+  </w:style>
+  <w:style w:type="character" w:styleId="ListLabel407">
+    <w:name w:val="ListLabel 407"/>
+    <w:qFormat/>
+    <w:rPr>
+      <w:rFonts w:cs="Symbol"/>
+    </w:rPr>
+  </w:style>
+  <w:style w:type="character" w:styleId="ListLabel408">
+    <w:name w:val="ListLabel 408"/>
+    <w:qFormat/>
+    <w:rPr>
+      <w:rFonts w:cs="Symbol"/>
+    </w:rPr>
+  </w:style>
+  <w:style w:type="character" w:styleId="ListLabel409">
+    <w:name w:val="ListLabel 409"/>
+    <w:qFormat/>
+    <w:rPr>
+      <w:rFonts w:cs="Symbol"/>
+    </w:rPr>
+  </w:style>
+  <w:style w:type="character" w:styleId="ListLabel410">
+    <w:name w:val="ListLabel 410"/>
+    <w:qFormat/>
+    <w:rPr>
+      <w:rFonts w:cs="Symbol"/>
+    </w:rPr>
+  </w:style>
+  <w:style w:type="character" w:styleId="ListLabel411">
+    <w:name w:val="ListLabel 411"/>
+    <w:qFormat/>
+    <w:rPr>
+      <w:rFonts w:cs="Symbol"/>
+    </w:rPr>
+  </w:style>
+  <w:style w:type="character" w:styleId="ListLabel412">
+    <w:name w:val="ListLabel 412"/>
+    <w:qFormat/>
+    <w:rPr>
+      <w:rFonts w:cs="Symbol"/>
+    </w:rPr>
+  </w:style>
+  <w:style w:type="character" w:styleId="ListLabel413">
+    <w:name w:val="ListLabel 413"/>
+    <w:qFormat/>
+    <w:rPr>
+      <w:rFonts w:cs="Symbol"/>
+    </w:rPr>
+  </w:style>
+  <w:style w:type="character" w:styleId="ListLabel414">
+    <w:name w:val="ListLabel 414"/>
+    <w:qFormat/>
+    <w:rPr>
+      <w:rFonts w:cs="Symbol"/>
+    </w:rPr>
+  </w:style>
+  <w:style w:type="character" w:styleId="ListLabel415">
+    <w:name w:val="ListLabel 415"/>
+    <w:qFormat/>
+    <w:rPr>
+      <w:rFonts w:cs="Symbol"/>
+    </w:rPr>
+  </w:style>
+  <w:style w:type="character" w:styleId="ListLabel416">
+    <w:name w:val="ListLabel 416"/>
+    <w:qFormat/>
+    <w:rPr>
+      <w:rFonts w:cs="Symbol"/>
+    </w:rPr>
+  </w:style>
+  <w:style w:type="character" w:styleId="ListLabel417">
+    <w:name w:val="ListLabel 417"/>
+    <w:qFormat/>
+    <w:rPr>
+      <w:rFonts w:cs="Symbol"/>
+    </w:rPr>
+  </w:style>
+  <w:style w:type="character" w:styleId="ListLabel418">
+    <w:name w:val="ListLabel 418"/>
+    <w:qFormat/>
+    <w:rPr>
+      <w:rFonts w:cs="Symbol"/>
+    </w:rPr>
+  </w:style>
+  <w:style w:type="character" w:styleId="ListLabel419">
+    <w:name w:val="ListLabel 419"/>
+    <w:qFormat/>
+    <w:rPr>
+      <w:rFonts w:cs="Symbol"/>
+    </w:rPr>
+  </w:style>
+  <w:style w:type="character" w:styleId="ListLabel420">
+    <w:name w:val="ListLabel 420"/>
+    <w:qFormat/>
+    <w:rPr>
+      <w:rFonts w:cs="Symbol"/>
+    </w:rPr>
+  </w:style>
+  <w:style w:type="character" w:styleId="ListLabel421">
+    <w:name w:val="ListLabel 421"/>
+    <w:qFormat/>
+    <w:rPr>
+      <w:rFonts w:cs="Symbol"/>
+    </w:rPr>
+  </w:style>
+  <w:style w:type="character" w:styleId="ListLabel422">
+    <w:name w:val="ListLabel 422"/>
+    <w:qFormat/>
+    <w:rPr>
+      <w:rFonts w:cs="Symbol"/>
+    </w:rPr>
+  </w:style>
+  <w:style w:type="character" w:styleId="ListLabel423">
+    <w:name w:val="ListLabel 423"/>
+    <w:qFormat/>
+    <w:rPr>
+      <w:rFonts w:cs="Symbol"/>
+    </w:rPr>
+  </w:style>
+  <w:style w:type="character" w:styleId="ListLabel424">
+    <w:name w:val="ListLabel 424"/>
+    <w:qFormat/>
+    <w:rPr>
+      <w:rFonts w:cs="Symbol"/>
+    </w:rPr>
+  </w:style>
+  <w:style w:type="character" w:styleId="ListLabel425">
+    <w:name w:val="ListLabel 425"/>
+    <w:qFormat/>
+    <w:rPr>
+      <w:rFonts w:cs="Symbol"/>
+    </w:rPr>
+  </w:style>
+  <w:style w:type="character" w:styleId="ListLabel426">
+    <w:name w:val="ListLabel 426"/>
+    <w:qFormat/>
+    <w:rPr>
+      <w:rFonts w:cs="Symbol"/>
+    </w:rPr>
+  </w:style>
+  <w:style w:type="character" w:styleId="ListLabel427">
+    <w:name w:val="ListLabel 427"/>
+    <w:qFormat/>
+    <w:rPr>
+      <w:rFonts w:cs="Symbol"/>
+    </w:rPr>
+  </w:style>
+  <w:style w:type="character" w:styleId="ListLabel428">
+    <w:name w:val="ListLabel 428"/>
+    <w:qFormat/>
+    <w:rPr>
+      <w:rFonts w:cs="Symbol"/>
+    </w:rPr>
+  </w:style>
+  <w:style w:type="character" w:styleId="ListLabel429">
+    <w:name w:val="ListLabel 429"/>
+    <w:qFormat/>
+    <w:rPr>
+      <w:rFonts w:cs="Symbol"/>
+    </w:rPr>
+  </w:style>
+  <w:style w:type="character" w:styleId="ListLabel430">
+    <w:name w:val="ListLabel 430"/>
+    <w:qFormat/>
+    <w:rPr>
+      <w:rFonts w:cs="Symbol"/>
+    </w:rPr>
+  </w:style>
+  <w:style w:type="character" w:styleId="ListLabel431">
+    <w:name w:val="ListLabel 431"/>
+    <w:qFormat/>
+    <w:rPr>
+      <w:rFonts w:cs="Symbol"/>
+    </w:rPr>
+  </w:style>
+  <w:style w:type="character" w:styleId="ListLabel432">
+    <w:name w:val="ListLabel 432"/>
+    <w:qFormat/>
+    <w:rPr>
+      <w:rFonts w:cs="Symbol"/>
+    </w:rPr>
+  </w:style>
+  <w:style w:type="character" w:styleId="ListLabel433">
+    <w:name w:val="ListLabel 433"/>
+    <w:qFormat/>
+    <w:rPr>
+      <w:rFonts w:cs="Symbol"/>
+    </w:rPr>
+  </w:style>
+  <w:style w:type="character" w:styleId="ListLabel434">
+    <w:name w:val="ListLabel 434"/>
+    <w:qFormat/>
+    <w:rPr>
+      <w:rFonts w:cs="Symbol"/>
+    </w:rPr>
+  </w:style>
+  <w:style w:type="character" w:styleId="ListLabel435">
+    <w:name w:val="ListLabel 435"/>
+    <w:qFormat/>
+    <w:rPr>
+      <w:rFonts w:cs="Symbol"/>
+    </w:rPr>
+  </w:style>
+  <w:style w:type="character" w:styleId="ListLabel436">
+    <w:name w:val="ListLabel 436"/>
+    <w:qFormat/>
+    <w:rPr>
+      <w:rFonts w:cs="Symbol"/>
+    </w:rPr>
+  </w:style>
+  <w:style w:type="character" w:styleId="ListLabel437">
+    <w:name w:val="ListLabel 437"/>
+    <w:qFormat/>
+    <w:rPr>
+      <w:rFonts w:cs="Symbol"/>
+    </w:rPr>
+  </w:style>
+  <w:style w:type="character" w:styleId="ListLabel438">
+    <w:name w:val="ListLabel 438"/>
+    <w:qFormat/>
+    <w:rPr>
+      <w:rFonts w:cs="Symbol"/>
+    </w:rPr>
+  </w:style>
+  <w:style w:type="character" w:styleId="ListLabel439">
+    <w:name w:val="ListLabel 439"/>
+    <w:qFormat/>
+    <w:rPr>
+      <w:rFonts w:cs="Symbol"/>
+    </w:rPr>
+  </w:style>
+  <w:style w:type="character" w:styleId="ListLabel440">
+    <w:name w:val="ListLabel 440"/>
+    <w:qFormat/>
+    <w:rPr>
+      <w:rFonts w:cs="Symbol"/>
+    </w:rPr>
+  </w:style>
+  <w:style w:type="character" w:styleId="ListLabel441">
+    <w:name w:val="ListLabel 441"/>
+    <w:qFormat/>
+    <w:rPr>
+      <w:rFonts w:cs="Symbol"/>
+    </w:rPr>
+  </w:style>
+  <w:style w:type="character" w:styleId="ListLabel442">
+    <w:name w:val="ListLabel 442"/>
+    <w:qFormat/>
+    <w:rPr>
+      <w:rFonts w:cs="Symbol"/>
+    </w:rPr>
+  </w:style>
+  <w:style w:type="character" w:styleId="ListLabel443">
+    <w:name w:val="ListLabel 443"/>
+    <w:qFormat/>
+    <w:rPr>
+      <w:rFonts w:cs="Symbol"/>
+    </w:rPr>
+  </w:style>
+  <w:style w:type="character" w:styleId="ListLabel444">
+    <w:name w:val="ListLabel 444"/>
+    <w:qFormat/>
+    <w:rPr>
+      <w:rFonts w:cs="Symbol"/>
+    </w:rPr>
+  </w:style>
+  <w:style w:type="character" w:styleId="ListLabel445">
+    <w:name w:val="ListLabel 445"/>
+    <w:qFormat/>
+    <w:rPr>
+      <w:rFonts w:cs="Symbol"/>
+    </w:rPr>
+  </w:style>
+  <w:style w:type="character" w:styleId="ListLabel446">
+    <w:name w:val="ListLabel 446"/>
+    <w:qFormat/>
+    <w:rPr>
+      <w:rFonts w:cs="Symbol"/>
+    </w:rPr>
+  </w:style>
+  <w:style w:type="character" w:styleId="ListLabel447">
+    <w:name w:val="ListLabel 447"/>
+    <w:qFormat/>
+    <w:rPr>
+      <w:rFonts w:cs="Symbol"/>
+    </w:rPr>
+  </w:style>
+  <w:style w:type="character" w:styleId="ListLabel448">
+    <w:name w:val="ListLabel 448"/>
+    <w:qFormat/>
+    <w:rPr>
+      <w:rFonts w:cs="Symbol"/>
+    </w:rPr>
+  </w:style>
+  <w:style w:type="character" w:styleId="ListLabel449">
+    <w:name w:val="ListLabel 449"/>
+    <w:qFormat/>
+    <w:rPr>
+      <w:rFonts w:cs="Symbol"/>
+    </w:rPr>
+  </w:style>
+  <w:style w:type="character" w:styleId="ListLabel450">
+    <w:name w:val="ListLabel 450"/>
+    <w:qFormat/>
+    <w:rPr>
+      <w:rFonts w:cs="Symbol"/>
+    </w:rPr>
+  </w:style>
+  <w:style w:type="character" w:styleId="ListLabel451">
+    <w:name w:val="ListLabel 451"/>
+    <w:qFormat/>
+    <w:rPr>
+      <w:rFonts w:cs="Symbol"/>
+    </w:rPr>
+  </w:style>
+  <w:style w:type="character" w:styleId="ListLabel452">
+    <w:name w:val="ListLabel 452"/>
+    <w:qFormat/>
+    <w:rPr>
+      <w:rFonts w:cs="Symbol"/>
+    </w:rPr>
+  </w:style>
+  <w:style w:type="character" w:styleId="ListLabel453">
+    <w:name w:val="ListLabel 453"/>
+    <w:qFormat/>
+    <w:rPr>
+      <w:rFonts w:cs="Symbol"/>
+    </w:rPr>
+  </w:style>
+  <w:style w:type="character" w:styleId="ListLabel454">
+    <w:name w:val="ListLabel 454"/>
+    <w:qFormat/>
+    <w:rPr>
+      <w:rFonts w:cs="Symbol"/>
+    </w:rPr>
+  </w:style>
+  <w:style w:type="character" w:styleId="ListLabel455">
+    <w:name w:val="ListLabel 455"/>
+    <w:qFormat/>
+    <w:rPr>
+      <w:rFonts w:cs="Symbol"/>
+    </w:rPr>
+  </w:style>
+  <w:style w:type="character" w:styleId="ListLabel456">
+    <w:name w:val="ListLabel 456"/>
+    <w:qFormat/>
+    <w:rPr>
+      <w:rFonts w:cs="Symbol"/>
+    </w:rPr>
+  </w:style>
+  <w:style w:type="character" w:styleId="ListLabel457">
+    <w:name w:val="ListLabel 457"/>
+    <w:qFormat/>
+    <w:rPr>
+      <w:rFonts w:cs="Symbol"/>
+    </w:rPr>
+  </w:style>
+  <w:style w:type="character" w:styleId="ListLabel458">
+    <w:name w:val="ListLabel 458"/>
+    <w:qFormat/>
+    <w:rPr>
+      <w:rFonts w:cs="Symbol"/>
+    </w:rPr>
+  </w:style>
+  <w:style w:type="character" w:styleId="ListLabel459">
+    <w:name w:val="ListLabel 459"/>
+    <w:qFormat/>
+    <w:rPr>
+      <w:rFonts w:cs="Symbol"/>
+    </w:rPr>
+  </w:style>
+  <w:style w:type="character" w:styleId="ListLabel460">
+    <w:name w:val="ListLabel 460"/>
+    <w:qFormat/>
+    <w:rPr>
+      <w:rFonts w:cs="Symbol"/>
+    </w:rPr>
+  </w:style>
+  <w:style w:type="character" w:styleId="ListLabel461">
+    <w:name w:val="ListLabel 461"/>
+    <w:qFormat/>
+    <w:rPr>
+      <w:rFonts w:cs="Symbol"/>
+    </w:rPr>
+  </w:style>
+  <w:style w:type="character" w:styleId="ListLabel462">
+    <w:name w:val="ListLabel 462"/>
+    <w:qFormat/>
+    <w:rPr>
+      <w:rFonts w:cs="Symbol"/>
+    </w:rPr>
+  </w:style>
+  <w:style w:type="character" w:styleId="ListLabel463">
+    <w:name w:val="ListLabel 463"/>
+    <w:qFormat/>
+    <w:rPr>
+      <w:rFonts w:cs="Symbol"/>
+    </w:rPr>
+  </w:style>
+  <w:style w:type="character" w:styleId="ListLabel464">
+    <w:name w:val="ListLabel 464"/>
+    <w:qFormat/>
+    <w:rPr>
+      <w:rFonts w:cs="Symbol"/>
+    </w:rPr>
+  </w:style>
+  <w:style w:type="character" w:styleId="ListLabel465">
+    <w:name w:val="ListLabel 465"/>
+    <w:qFormat/>
+    <w:rPr>
+      <w:rFonts w:cs="Symbol"/>
+    </w:rPr>
+  </w:style>
+  <w:style w:type="character" w:styleId="ListLabel466">
+    <w:name w:val="ListLabel 466"/>
+    <w:qFormat/>
+    <w:rPr>
+      <w:rFonts w:cs="Symbol"/>
+    </w:rPr>
+  </w:style>
+  <w:style w:type="character" w:styleId="ListLabel467">
+    <w:name w:val="ListLabel 467"/>
+    <w:qFormat/>
+    <w:rPr>
+      <w:rFonts w:cs="Symbol"/>
+    </w:rPr>
+  </w:style>
+  <w:style w:type="character" w:styleId="ListLabel468">
+    <w:name w:val="ListLabel 468"/>
+    <w:qFormat/>
+    <w:rPr>
+      <w:rFonts w:cs="Symbol"/>
+    </w:rPr>
+  </w:style>
+  <w:style w:type="character" w:styleId="ListLabel469">
+    <w:name w:val="ListLabel 469"/>
+    <w:qFormat/>
+    <w:rPr>
+      <w:rFonts w:cs="Symbol"/>
+    </w:rPr>
+  </w:style>
+  <w:style w:type="character" w:styleId="ListLabel470">
+    <w:name w:val="ListLabel 470"/>
+    <w:qFormat/>
+    <w:rPr>
+      <w:rFonts w:cs="Symbol"/>
+    </w:rPr>
+  </w:style>
+  <w:style w:type="character" w:styleId="ListLabel471">
+    <w:name w:val="ListLabel 471"/>
+    <w:qFormat/>
+    <w:rPr>
+      <w:rFonts w:cs="Symbol"/>
+    </w:rPr>
+  </w:style>
+  <w:style w:type="character" w:styleId="ListLabel472">
+    <w:name w:val="ListLabel 472"/>
+    <w:qFormat/>
+    <w:rPr>
+      <w:rFonts w:cs="Symbol"/>
+    </w:rPr>
+  </w:style>
+  <w:style w:type="character" w:styleId="ListLabel473">
+    <w:name w:val="ListLabel 473"/>
+    <w:qFormat/>
+    <w:rPr>
+      <w:rFonts w:cs="Symbol"/>
+    </w:rPr>
+  </w:style>
+  <w:style w:type="character" w:styleId="ListLabel474">
+    <w:name w:val="ListLabel 474"/>
+    <w:qFormat/>
+    <w:rPr>
+      <w:rFonts w:cs="Symbol"/>
+    </w:rPr>
+  </w:style>
+  <w:style w:type="character" w:styleId="ListLabel475">
+    <w:name w:val="ListLabel 475"/>
+    <w:qFormat/>
+    <w:rPr>
+      <w:rFonts w:cs="Symbol"/>
+    </w:rPr>
+  </w:style>
+  <w:style w:type="character" w:styleId="ListLabel476">
+    <w:name w:val="ListLabel 476"/>
+    <w:qFormat/>
+    <w:rPr>
+      <w:rFonts w:cs="Symbol"/>
+    </w:rPr>
+  </w:style>
+  <w:style w:type="character" w:styleId="ListLabel477">
+    <w:name w:val="ListLabel 477"/>
+    <w:qFormat/>
+    <w:rPr>
+      <w:rFonts w:cs="Symbol"/>
+    </w:rPr>
+  </w:style>
+  <w:style w:type="character" w:styleId="ListLabel478">
+    <w:name w:val="ListLabel 478"/>
+    <w:qFormat/>
+    <w:rPr>
+      <w:rFonts w:cs="Symbol"/>
+    </w:rPr>
+  </w:style>
+  <w:style w:type="character" w:styleId="ListLabel479">
+    <w:name w:val="ListLabel 479"/>
+    <w:qFormat/>
+    <w:rPr>
+      <w:rFonts w:cs="Symbol"/>
+    </w:rPr>
+  </w:style>
+  <w:style w:type="character" w:styleId="ListLabel480">
+    <w:name w:val="ListLabel 480"/>
+    <w:qFormat/>
+    <w:rPr>
+      <w:rFonts w:cs="Symbol"/>
+    </w:rPr>
+  </w:style>
+  <w:style w:type="character" w:styleId="ListLabel481">
+    <w:name w:val="ListLabel 481"/>
+    <w:qFormat/>
+    <w:rPr>
+      <w:rFonts w:cs="Symbol"/>
+    </w:rPr>
+  </w:style>
+  <w:style w:type="character" w:styleId="ListLabel482">
+    <w:name w:val="ListLabel 482"/>
+    <w:qFormat/>
+    <w:rPr>
+      <w:rFonts w:cs="Symbol"/>
+    </w:rPr>
+  </w:style>
+  <w:style w:type="character" w:styleId="ListLabel483">
+    <w:name w:val="ListLabel 483"/>
+    <w:qFormat/>
+    <w:rPr>
+      <w:rFonts w:cs="Symbol"/>
+    </w:rPr>
+  </w:style>
+  <w:style w:type="character" w:styleId="ListLabel484">
+    <w:name w:val="ListLabel 484"/>
+    <w:qFormat/>
+    <w:rPr>
+      <w:rFonts w:cs="Symbol"/>
+    </w:rPr>
+  </w:style>
+  <w:style w:type="character" w:styleId="ListLabel485">
+    <w:name w:val="ListLabel 485"/>
+    <w:qFormat/>
+    <w:rPr>
+      <w:rFonts w:cs="Symbol"/>
+    </w:rPr>
+  </w:style>
+  <w:style w:type="character" w:styleId="ListLabel486">
+    <w:name w:val="ListLabel 486"/>
+    <w:qFormat/>
+    <w:rPr>
+      <w:rFonts w:cs="Symbol"/>
+    </w:rPr>
+  </w:style>
+  <w:style w:type="character" w:styleId="ListLabel487">
+    <w:name w:val="ListLabel 487"/>
+    <w:qFormat/>
+    <w:rPr>
+      <w:rFonts w:cs="Symbol"/>
+    </w:rPr>
+  </w:style>
+  <w:style w:type="character" w:styleId="ListLabel488">
+    <w:name w:val="ListLabel 488"/>
+    <w:qFormat/>
+    <w:rPr>
+      <w:rFonts w:cs="Symbol"/>
+    </w:rPr>
+  </w:style>
+  <w:style w:type="character" w:styleId="ListLabel489">
+    <w:name w:val="ListLabel 489"/>
+    <w:qFormat/>
+    <w:rPr>
+      <w:rFonts w:cs="Symbol"/>
+    </w:rPr>
+  </w:style>
+  <w:style w:type="character" w:styleId="ListLabel490">
+    <w:name w:val="ListLabel 490"/>
+    <w:qFormat/>
+    <w:rPr>
+      <w:rFonts w:cs="Symbol"/>
+    </w:rPr>
+  </w:style>
+  <w:style w:type="character" w:styleId="ListLabel491">
+    <w:name w:val="ListLabel 491"/>
+    <w:qFormat/>
+    <w:rPr>
+      <w:rFonts w:cs="Symbol"/>
+    </w:rPr>
+  </w:style>
+  <w:style w:type="character" w:styleId="ListLabel492">
+    <w:name w:val="ListLabel 492"/>
+    <w:qFormat/>
+    <w:rPr>
+      <w:rFonts w:cs="Symbol"/>
+    </w:rPr>
+  </w:style>
+  <w:style w:type="character" w:styleId="ListLabel493">
+    <w:name w:val="ListLabel 493"/>
+    <w:qFormat/>
+    <w:rPr>
+      <w:rFonts w:cs="Symbol"/>
+    </w:rPr>
+  </w:style>
+  <w:style w:type="character" w:styleId="ListLabel494">
+    <w:name w:val="ListLabel 494"/>
+    <w:qFormat/>
+    <w:rPr>
+      <w:rFonts w:cs="Symbol"/>
+    </w:rPr>
+  </w:style>
+  <w:style w:type="character" w:styleId="ListLabel495">
+    <w:name w:val="ListLabel 495"/>
+    <w:qFormat/>
+    <w:rPr>
+      <w:rFonts w:cs="Symbol"/>
+    </w:rPr>
+  </w:style>
+  <w:style w:type="character" w:styleId="ListLabel496">
+    <w:name w:val="ListLabel 496"/>
+    <w:qFormat/>
+    <w:rPr>
+      <w:rFonts w:cs="Symbol"/>
+    </w:rPr>
+  </w:style>
+  <w:style w:type="character" w:styleId="ListLabel497">
+    <w:name w:val="ListLabel 497"/>
+    <w:qFormat/>
+    <w:rPr>
+      <w:rFonts w:cs="Symbol"/>
+    </w:rPr>
+  </w:style>
+  <w:style w:type="character" w:styleId="ListLabel498">
+    <w:name w:val="ListLabel 498"/>
+    <w:qFormat/>
+    <w:rPr>
+      <w:rFonts w:cs="Symbol"/>
+    </w:rPr>
+  </w:style>
+  <w:style w:type="character" w:styleId="ListLabel499">
+    <w:name w:val="ListLabel 499"/>
+    <w:qFormat/>
+    <w:rPr>
+      <w:rFonts w:cs="Symbol"/>
+    </w:rPr>
+  </w:style>
+  <w:style w:type="character" w:styleId="ListLabel500">
+    <w:name w:val="ListLabel 500"/>
+    <w:qFormat/>
+    <w:rPr>
+      <w:rFonts w:cs="Symbol"/>
+    </w:rPr>
+  </w:style>
+  <w:style w:type="character" w:styleId="ListLabel501">
+    <w:name w:val="ListLabel 501"/>
+    <w:qFormat/>
+    <w:rPr>
+      <w:rFonts w:cs="Symbol"/>
+    </w:rPr>
+  </w:style>
+  <w:style w:type="character" w:styleId="ListLabel502">
+    <w:name w:val="ListLabel 502"/>
+    <w:qFormat/>
+    <w:rPr>
+      <w:rFonts w:cs="Symbol"/>
+    </w:rPr>
+  </w:style>
+  <w:style w:type="character" w:styleId="ListLabel503">
+    <w:name w:val="ListLabel 503"/>
+    <w:qFormat/>
+    <w:rPr>
+      <w:rFonts w:cs="Symbol"/>
+    </w:rPr>
+  </w:style>
+  <w:style w:type="character" w:styleId="ListLabel504">
+    <w:name w:val="ListLabel 504"/>
+    <w:qFormat/>
+    <w:rPr>
+      <w:rFonts w:cs="Symbol"/>
+    </w:rPr>
+  </w:style>
+  <w:style w:type="character" w:styleId="ListLabel505">
+    <w:name w:val="ListLabel 505"/>
+    <w:qFormat/>
+    <w:rPr>
+      <w:rFonts w:cs="Symbol"/>
+    </w:rPr>
+  </w:style>
+  <w:style w:type="character" w:styleId="ListLabel506">
+    <w:name w:val="ListLabel 506"/>
+    <w:qFormat/>
+    <w:rPr>
+      <w:rFonts w:cs="Symbol"/>
+    </w:rPr>
+  </w:style>
+  <w:style w:type="character" w:styleId="ListLabel507">
+    <w:name w:val="ListLabel 507"/>
+    <w:qFormat/>
+    <w:rPr>
+      <w:rFonts w:cs="Symbol"/>
+    </w:rPr>
+  </w:style>
+  <w:style w:type="character" w:styleId="ListLabel508">
+    <w:name w:val="ListLabel 508"/>
+    <w:qFormat/>
+    <w:rPr>
+      <w:rFonts w:cs="Symbol"/>
+    </w:rPr>
+  </w:style>
+  <w:style w:type="character" w:styleId="ListLabel509">
+    <w:name w:val="ListLabel 509"/>
+    <w:qFormat/>
+    <w:rPr>
+      <w:rFonts w:cs="Symbol"/>
+    </w:rPr>
+  </w:style>
+  <w:style w:type="character" w:styleId="ListLabel510">
+    <w:name w:val="ListLabel 510"/>
+    <w:qFormat/>
+    <w:rPr>
+      <w:rFonts w:cs="Symbol"/>
+    </w:rPr>
+  </w:style>
+  <w:style w:type="character" w:styleId="ListLabel511">
+    <w:name w:val="ListLabel 511"/>
+    <w:qFormat/>
+    <w:rPr>
+      <w:rFonts w:cs="Symbol"/>
+    </w:rPr>
+  </w:style>
+  <w:style w:type="character" w:styleId="ListLabel512">
+    <w:name w:val="ListLabel 512"/>
+    <w:qFormat/>
+    <w:rPr>
+      <w:rFonts w:cs="Symbol"/>
+    </w:rPr>
+  </w:style>
+  <w:style w:type="character" w:styleId="ListLabel513">
+    <w:name w:val="ListLabel 513"/>
+    <w:qFormat/>
+    <w:rPr>
+      <w:rFonts w:cs="Symbol"/>
+    </w:rPr>
+  </w:style>
+  <w:style w:type="character" w:styleId="ListLabel514">
+    <w:name w:val="ListLabel 514"/>
+    <w:qFormat/>
+    <w:rPr>
+      <w:rFonts w:cs="Symbol"/>
+    </w:rPr>
+  </w:style>
+  <w:style w:type="character" w:styleId="ListLabel515">
+    <w:name w:val="ListLabel 515"/>
+    <w:qFormat/>
+    <w:rPr>
+      <w:rFonts w:cs="Symbol"/>
+    </w:rPr>
+  </w:style>
+  <w:style w:type="character" w:styleId="ListLabel516">
+    <w:name w:val="ListLabel 516"/>
+    <w:qFormat/>
+    <w:rPr>
+      <w:rFonts w:cs="Symbol"/>
+    </w:rPr>
+  </w:style>
+  <w:style w:type="character" w:styleId="ListLabel517">
+    <w:name w:val="ListLabel 517"/>
+    <w:qFormat/>
+    <w:rPr>
+      <w:rFonts w:cs="Symbol"/>
+    </w:rPr>
+  </w:style>
+  <w:style w:type="character" w:styleId="ListLabel518">
+    <w:name w:val="ListLabel 518"/>
+    <w:qFormat/>
+    <w:rPr>
+      <w:rFonts w:cs="Symbol"/>
+    </w:rPr>
+  </w:style>
+  <w:style w:type="character" w:styleId="ListLabel519">
+    <w:name w:val="ListLabel 519"/>
+    <w:qFormat/>
+    <w:rPr>
+      <w:rFonts w:cs="Symbol"/>
+    </w:rPr>
+  </w:style>
+  <w:style w:type="character" w:styleId="ListLabel520">
+    <w:name w:val="ListLabel 520"/>
+    <w:qFormat/>
+    <w:rPr>
+      <w:rFonts w:cs="Symbol"/>
+    </w:rPr>
+  </w:style>
+  <w:style w:type="character" w:styleId="ListLabel521">
+    <w:name w:val="ListLabel 521"/>
+    <w:qFormat/>
+    <w:rPr>
+      <w:rFonts w:cs="Symbol"/>
+    </w:rPr>
+  </w:style>
+  <w:style w:type="character" w:styleId="ListLabel522">
+    <w:name w:val="ListLabel 522"/>
+    <w:qFormat/>
+    <w:rPr>
+      <w:rFonts w:cs="Symbol"/>
+    </w:rPr>
+  </w:style>
+  <w:style w:type="character" w:styleId="ListLabel523">
+    <w:name w:val="ListLabel 523"/>
+    <w:qFormat/>
+    <w:rPr>
+      <w:rFonts w:cs="Symbol"/>
+    </w:rPr>
+  </w:style>
+  <w:style w:type="character" w:styleId="ListLabel524">
+    <w:name w:val="ListLabel 524"/>
+    <w:qFormat/>
+    <w:rPr>
+      <w:rFonts w:cs="Symbol"/>
+    </w:rPr>
+  </w:style>
+  <w:style w:type="character" w:styleId="ListLabel525">
+    <w:name w:val="ListLabel 525"/>
+    <w:qFormat/>
+    <w:rPr>
+      <w:rFonts w:cs="Symbol"/>
+    </w:rPr>
+  </w:style>
+  <w:style w:type="character" w:styleId="ListLabel526">
+    <w:name w:val="ListLabel 526"/>
+    <w:qFormat/>
+    <w:rPr>
+      <w:rFonts w:cs="Symbol"/>
+    </w:rPr>
+  </w:style>
+  <w:style w:type="character" w:styleId="ListLabel527">
+    <w:name w:val="ListLabel 527"/>
+    <w:qFormat/>
+    <w:rPr>
+      <w:rFonts w:cs="Symbol"/>
+    </w:rPr>
+  </w:style>
+  <w:style w:type="character" w:styleId="ListLabel528">
+    <w:name w:val="ListLabel 528"/>
+    <w:qFormat/>
+    <w:rPr>
+      <w:rFonts w:cs="Symbol"/>
+    </w:rPr>
+  </w:style>
+  <w:style w:type="character" w:styleId="ListLabel529">
+    <w:name w:val="ListLabel 529"/>
+    <w:qFormat/>
+    <w:rPr>
+      <w:rFonts w:cs="Symbol"/>
+    </w:rPr>
+  </w:style>
+  <w:style w:type="character" w:styleId="ListLabel530">
+    <w:name w:val="ListLabel 530"/>
+    <w:qFormat/>
+    <w:rPr>
+      <w:rFonts w:cs="Symbol"/>
+    </w:rPr>
+  </w:style>
+  <w:style w:type="character" w:styleId="ListLabel531">
+    <w:name w:val="ListLabel 531"/>
+    <w:qFormat/>
+    <w:rPr>
+      <w:rFonts w:cs="Symbol"/>
+    </w:rPr>
+  </w:style>
+  <w:style w:type="character" w:styleId="ListLabel532">
+    <w:name w:val="ListLabel 532"/>
+    <w:qFormat/>
+    <w:rPr>
+      <w:rFonts w:cs="Symbol"/>
+    </w:rPr>
+  </w:style>
+  <w:style w:type="character" w:styleId="ListLabel533">
+    <w:name w:val="ListLabel 533"/>
+    <w:qFormat/>
+    <w:rPr>
+      <w:rFonts w:cs="Symbol"/>
+    </w:rPr>
+  </w:style>
+  <w:style w:type="character" w:styleId="ListLabel534">
+    <w:name w:val="ListLabel 534"/>
+    <w:qFormat/>
+    <w:rPr>
+      <w:rFonts w:cs="Symbol"/>
+    </w:rPr>
+  </w:style>
+  <w:style w:type="character" w:styleId="ListLabel535">
+    <w:name w:val="ListLabel 535"/>
+    <w:qFormat/>
+    <w:rPr>
+      <w:rFonts w:cs="Symbol"/>
+    </w:rPr>
+  </w:style>
+  <w:style w:type="character" w:styleId="ListLabel536">
+    <w:name w:val="ListLabel 536"/>
+    <w:qFormat/>
+    <w:rPr>
+      <w:rFonts w:cs="Symbol"/>
+    </w:rPr>
+  </w:style>
+  <w:style w:type="character" w:styleId="ListLabel537">
+    <w:name w:val="ListLabel 537"/>
+    <w:qFormat/>
+    <w:rPr>
+      <w:rFonts w:cs="Symbol"/>
+    </w:rPr>
+  </w:style>
+  <w:style w:type="character" w:styleId="ListLabel538">
+    <w:name w:val="ListLabel 538"/>
+    <w:qFormat/>
+    <w:rPr>
+      <w:rFonts w:cs="Symbol"/>
+    </w:rPr>
+  </w:style>
+  <w:style w:type="character" w:styleId="ListLabel539">
+    <w:name w:val="ListLabel 539"/>
+    <w:qFormat/>
+    <w:rPr>
+      <w:rFonts w:cs="Symbol"/>
+    </w:rPr>
+  </w:style>
+  <w:style w:type="character" w:styleId="ListLabel540">
+    <w:name w:val="ListLabel 540"/>
+    <w:qFormat/>
+    <w:rPr>
+      <w:rFonts w:cs="Symbol"/>
+    </w:rPr>
+  </w:style>
+  <w:style w:type="character" w:styleId="ListLabel541">
+    <w:name w:val="ListLabel 541"/>
+    <w:qFormat/>
+    <w:rPr>
+      <w:rFonts w:cs="Symbol"/>
+    </w:rPr>
+  </w:style>
+  <w:style w:type="character" w:styleId="ListLabel542">
+    <w:name w:val="ListLabel 542"/>
+    <w:qFormat/>
+    <w:rPr>
+      <w:rFonts w:cs="Symbol"/>
+    </w:rPr>
+  </w:style>
+  <w:style w:type="character" w:styleId="ListLabel543">
+    <w:name w:val="ListLabel 543"/>
+    <w:qFormat/>
+    <w:rPr>
+      <w:rFonts w:cs="Symbol"/>
+    </w:rPr>
+  </w:style>
+  <w:style w:type="character" w:styleId="ListLabel544">
+    <w:name w:val="ListLabel 544"/>
+    <w:qFormat/>
+    <w:rPr>
+      <w:rFonts w:cs="Symbol"/>
+    </w:rPr>
+  </w:style>
+  <w:style w:type="character" w:styleId="ListLabel545">
+    <w:name w:val="ListLabel 545"/>
+    <w:qFormat/>
+    <w:rPr>
+      <w:rFonts w:cs="Symbol"/>
+    </w:rPr>
+  </w:style>
+  <w:style w:type="character" w:styleId="ListLabel546">
+    <w:name w:val="ListLabel 546"/>
+    <w:qFormat/>
+    <w:rPr>
+      <w:rFonts w:cs="Symbol"/>
+    </w:rPr>
+  </w:style>
+  <w:style w:type="character" w:styleId="ListLabel547">
+    <w:name w:val="ListLabel 547"/>
+    <w:qFormat/>
+    <w:rPr>
+      <w:rFonts w:cs="Symbol"/>
+    </w:rPr>
+  </w:style>
+  <w:style w:type="character" w:styleId="ListLabel548">
+    <w:name w:val="ListLabel 548"/>
+    <w:qFormat/>
+    <w:rPr>
+      <w:rFonts w:cs="Symbol"/>
+    </w:rPr>
+  </w:style>
+  <w:style w:type="character" w:styleId="ListLabel549">
+    <w:name w:val="ListLabel 549"/>
+    <w:qFormat/>
+    <w:rPr>
+      <w:rFonts w:cs="Symbol"/>
+    </w:rPr>
+  </w:style>
+  <w:style w:type="character" w:styleId="ListLabel550">
+    <w:name w:val="ListLabel 550"/>
+    <w:qFormat/>
+    <w:rPr>
+      <w:rFonts w:cs="Symbol"/>
+    </w:rPr>
+  </w:style>
+  <w:style w:type="character" w:styleId="ListLabel551">
+    <w:name w:val="ListLabel 551"/>
+    <w:qFormat/>
+    <w:rPr>
+      <w:rFonts w:cs="Symbol"/>
+    </w:rPr>
+  </w:style>
+  <w:style w:type="character" w:styleId="ListLabel552">
+    <w:name w:val="ListLabel 552"/>
+    <w:qFormat/>
+    <w:rPr>
+      <w:rFonts w:cs="Symbol"/>
+    </w:rPr>
+  </w:style>
+  <w:style w:type="character" w:styleId="ListLabel553">
+    <w:name w:val="ListLabel 553"/>
+    <w:qFormat/>
+    <w:rPr>
+      <w:rFonts w:cs="Symbol"/>
+    </w:rPr>
+  </w:style>
+  <w:style w:type="character" w:styleId="ListLabel554">
+    <w:name w:val="ListLabel 554"/>
+    <w:qFormat/>
+    <w:rPr>
+      <w:rFonts w:cs="Symbol"/>
+    </w:rPr>
+  </w:style>
+  <w:style w:type="character" w:styleId="ListLabel555">
+    <w:name w:val="ListLabel 555"/>
+    <w:qFormat/>
+    <w:rPr>
+      <w:rFonts w:cs="Symbol"/>
+    </w:rPr>
+  </w:style>
+  <w:style w:type="character" w:styleId="ListLabel556">
+    <w:name w:val="ListLabel 556"/>
+    <w:qFormat/>
+    <w:rPr>
+      <w:rFonts w:cs="Symbol"/>
+    </w:rPr>
+  </w:style>
+  <w:style w:type="character" w:styleId="ListLabel557">
+    <w:name w:val="ListLabel 557"/>
+    <w:qFormat/>
+    <w:rPr>
+      <w:rFonts w:cs="Symbol"/>
+    </w:rPr>
+  </w:style>
+  <w:style w:type="character" w:styleId="ListLabel558">
+    <w:name w:val="ListLabel 558"/>
+    <w:qFormat/>
+    <w:rPr>
+      <w:rFonts w:cs="Symbol"/>
+    </w:rPr>
+  </w:style>
+  <w:style w:type="character" w:styleId="ListLabel559">
+    <w:name w:val="ListLabel 559"/>
+    <w:qFormat/>
+    <w:rPr>
+      <w:rFonts w:cs="Symbol"/>
+    </w:rPr>
+  </w:style>
+  <w:style w:type="character" w:styleId="ListLabel560">
+    <w:name w:val="ListLabel 560"/>
+    <w:qFormat/>
+    <w:rPr>
+      <w:rFonts w:cs="Symbol"/>
+    </w:rPr>
+  </w:style>
+  <w:style w:type="character" w:styleId="ListLabel561">
+    <w:name w:val="ListLabel 561"/>
+    <w:qFormat/>
+    <w:rPr>
+      <w:rFonts w:cs="Symbol"/>
+    </w:rPr>
+  </w:style>
+  <w:style w:type="character" w:styleId="ListLabel562">
+    <w:name w:val="ListLabel 562"/>
+    <w:qFormat/>
+    <w:rPr>
+      <w:rFonts w:cs="Symbol"/>
+    </w:rPr>
+  </w:style>
+  <w:style w:type="character" w:styleId="ListLabel563">
+    <w:name w:val="ListLabel 563"/>
+    <w:qFormat/>
+    <w:rPr>
+      <w:rFonts w:cs="Symbol"/>
+    </w:rPr>
+  </w:style>
+  <w:style w:type="character" w:styleId="ListLabel564">
+    <w:name w:val="ListLabel 564"/>
+    <w:qFormat/>
+    <w:rPr>
+      <w:rFonts w:cs="Symbol"/>
+    </w:rPr>
+  </w:style>
+  <w:style w:type="character" w:styleId="ListLabel565">
+    <w:name w:val="ListLabel 565"/>
+    <w:qFormat/>
+    <w:rPr>
+      <w:rFonts w:cs="Symbol"/>
+    </w:rPr>
+  </w:style>
+  <w:style w:type="character" w:styleId="ListLabel566">
+    <w:name w:val="ListLabel 566"/>
+    <w:qFormat/>
+    <w:rPr>
+      <w:rFonts w:cs="Symbol"/>
+    </w:rPr>
+  </w:style>
+  <w:style w:type="character" w:styleId="ListLabel567">
+    <w:name w:val="ListLabel 567"/>
+    <w:qFormat/>
+    <w:rPr>
+      <w:rFonts w:cs="Symbol"/>
+    </w:rPr>
+  </w:style>
+  <w:style w:type="character" w:styleId="ListLabel568">
+    <w:name w:val="ListLabel 568"/>
+    <w:qFormat/>
+    <w:rPr>
+      <w:rFonts w:cs="Symbol"/>
+    </w:rPr>
+  </w:style>
+  <w:style w:type="character" w:styleId="ListLabel569">
+    <w:name w:val="ListLabel 569"/>
+    <w:qFormat/>
+    <w:rPr>
+      <w:rFonts w:cs="Symbol"/>
+    </w:rPr>
+  </w:style>
+  <w:style w:type="character" w:styleId="ListLabel570">
+    <w:name w:val="ListLabel 570"/>
+    <w:qFormat/>
+    <w:rPr>
+      <w:rFonts w:cs="Symbol"/>
+    </w:rPr>
+  </w:style>
+  <w:style w:type="character" w:styleId="ListLabel571">
+    <w:name w:val="ListLabel 571"/>
+    <w:qFormat/>
+    <w:rPr>
+      <w:rFonts w:cs="Symbol"/>
+    </w:rPr>
+  </w:style>
+  <w:style w:type="character" w:styleId="ListLabel572">
+    <w:name w:val="ListLabel 572"/>
+    <w:qFormat/>
+    <w:rPr>
+      <w:rFonts w:cs="Symbol"/>
+    </w:rPr>
+  </w:style>
+  <w:style w:type="character" w:styleId="ListLabel573">
+    <w:name w:val="ListLabel 573"/>
+    <w:qFormat/>
+    <w:rPr>
+      <w:rFonts w:cs="Symbol"/>
+    </w:rPr>
+  </w:style>
+  <w:style w:type="character" w:styleId="ListLabel574">
+    <w:name w:val="ListLabel 574"/>
+    <w:qFormat/>
+    <w:rPr>
+      <w:rFonts w:cs="Symbol"/>
+    </w:rPr>
+  </w:style>
+  <w:style w:type="character" w:styleId="ListLabel575">
+    <w:name w:val="ListLabel 575"/>
+    <w:qFormat/>
+    <w:rPr>
+      <w:rFonts w:cs="Symbol"/>
+    </w:rPr>
+  </w:style>
+  <w:style w:type="character" w:styleId="ListLabel576">
+    <w:name w:val="ListLabel 576"/>
+    <w:qFormat/>
+    <w:rPr>
+      <w:rFonts w:cs="Symbol"/>
+    </w:rPr>
+  </w:style>
+  <w:style w:type="character" w:styleId="ListLabel577">
+    <w:name w:val="ListLabel 577"/>
+    <w:qFormat/>
+    <w:rPr>
+      <w:rFonts w:cs="Symbol"/>
+    </w:rPr>
+  </w:style>
+  <w:style w:type="character" w:styleId="ListLabel578">
+    <w:name w:val="ListLabel 578"/>
+    <w:qFormat/>
+    <w:rPr>
+      <w:rFonts w:cs="Symbol"/>
+    </w:rPr>
+  </w:style>
+  <w:style w:type="character" w:styleId="ListLabel579">
+    <w:name w:val="ListLabel 579"/>
+    <w:qFormat/>
+    <w:rPr>
+      <w:rFonts w:cs="Symbol"/>
+    </w:rPr>
+  </w:style>
+  <w:style w:type="character" w:styleId="ListLabel580">
+    <w:name w:val="ListLabel 580"/>
+    <w:qFormat/>
+    <w:rPr>
+      <w:rFonts w:cs="Symbol"/>
+    </w:rPr>
+  </w:style>
+  <w:style w:type="character" w:styleId="ListLabel581">
+    <w:name w:val="ListLabel 581"/>
+    <w:qFormat/>
+    <w:rPr>
+      <w:rFonts w:cs="Symbol"/>
+    </w:rPr>
+  </w:style>
+  <w:style w:type="character" w:styleId="ListLabel582">
+    <w:name w:val="ListLabel 582"/>
+    <w:qFormat/>
+    <w:rPr>
+      <w:rFonts w:cs="Symbol"/>
+    </w:rPr>
+  </w:style>
+  <w:style w:type="character" w:styleId="ListLabel583">
+    <w:name w:val="ListLabel 583"/>
+    <w:qFormat/>
+    <w:rPr>
+      <w:rFonts w:cs="Symbol"/>
+    </w:rPr>
+  </w:style>
+  <w:style w:type="character" w:styleId="ListLabel584">
+    <w:name w:val="ListLabel 584"/>
+    <w:qFormat/>
+    <w:rPr>
+      <w:rFonts w:cs="Symbol"/>
+    </w:rPr>
+  </w:style>
+  <w:style w:type="character" w:styleId="ListLabel585">
+    <w:name w:val="ListLabel 585"/>
+    <w:qFormat/>
+    <w:rPr>
+      <w:rFonts w:cs="Symbol"/>
+    </w:rPr>
+  </w:style>
+  <w:style w:type="character" w:styleId="ListLabel586">
+    <w:name w:val="ListLabel 586"/>
+    <w:qFormat/>
+    <w:rPr>
+      <w:rFonts w:cs="Symbol"/>
+    </w:rPr>
+  </w:style>
+  <w:style w:type="character" w:styleId="ListLabel587">
+    <w:name w:val="ListLabel 587"/>
+    <w:qFormat/>
+    <w:rPr>
+      <w:rFonts w:cs="Symbol"/>
+    </w:rPr>
+  </w:style>
+  <w:style w:type="character" w:styleId="ListLabel588">
+    <w:name w:val="ListLabel 588"/>
+    <w:qFormat/>
+    <w:rPr>
+      <w:rFonts w:cs="Symbol"/>
+    </w:rPr>
+  </w:style>
+  <w:style w:type="character" w:styleId="ListLabel589">
+    <w:name w:val="ListLabel 589"/>
+    <w:qFormat/>
+    <w:rPr>
+      <w:rFonts w:cs="Symbol"/>
+    </w:rPr>
+  </w:style>
+  <w:style w:type="character" w:styleId="ListLabel590">
+    <w:name w:val="ListLabel 590"/>
+    <w:qFormat/>
+    <w:rPr>
+      <w:rFonts w:cs="Symbol"/>
+    </w:rPr>
+  </w:style>
+  <w:style w:type="character" w:styleId="ListLabel591">
+    <w:name w:val="ListLabel 591"/>
+    <w:qFormat/>
+    <w:rPr>
+      <w:rFonts w:cs="Symbol"/>
+    </w:rPr>
+  </w:style>
+  <w:style w:type="character" w:styleId="ListLabel592">
+    <w:name w:val="ListLabel 592"/>
+    <w:qFormat/>
+    <w:rPr>
+      <w:rFonts w:cs="Symbol"/>
+    </w:rPr>
+  </w:style>
+  <w:style w:type="character" w:styleId="ListLabel593">
+    <w:name w:val="ListLabel 593"/>
+    <w:qFormat/>
+    <w:rPr>
+      <w:rFonts w:cs="Symbol"/>
+    </w:rPr>
+  </w:style>
+  <w:style w:type="character" w:styleId="ListLabel594">
+    <w:name w:val="ListLabel 594"/>
+    <w:qFormat/>
+    <w:rPr>
+      <w:rFonts w:cs="Symbol"/>
+    </w:rPr>
+  </w:style>
+  <w:style w:type="character" w:styleId="ListLabel595">
+    <w:name w:val="ListLabel 595"/>
+    <w:qFormat/>
+    <w:rPr>
+      <w:rFonts w:cs="Symbol"/>
+    </w:rPr>
+  </w:style>
+  <w:style w:type="character" w:styleId="ListLabel596">
+    <w:name w:val="ListLabel 596"/>
+    <w:qFormat/>
+    <w:rPr>
+      <w:rFonts w:cs="Symbol"/>
+    </w:rPr>
+  </w:style>
+  <w:style w:type="character" w:styleId="ListLabel597">
+    <w:name w:val="ListLabel 597"/>
+    <w:qFormat/>
+    <w:rPr>
+      <w:rFonts w:cs="Symbol"/>
+    </w:rPr>
+  </w:style>
+  <w:style w:type="character" w:styleId="ListLabel598">
+    <w:name w:val="ListLabel 598"/>
+    <w:qFormat/>
+    <w:rPr>
+      <w:rFonts w:cs="Symbol"/>
+    </w:rPr>
+  </w:style>
+  <w:style w:type="character" w:styleId="ListLabel599">
+    <w:name w:val="ListLabel 599"/>
+    <w:qFormat/>
+    <w:rPr>
+      <w:rFonts w:cs="Symbol"/>
+    </w:rPr>
+  </w:style>
+  <w:style w:type="character" w:styleId="ListLabel600">
+    <w:name w:val="ListLabel 600"/>
+    <w:qFormat/>
+    <w:rPr>
+      <w:rFonts w:cs="Symbol"/>
+    </w:rPr>
+  </w:style>
+  <w:style w:type="character" w:styleId="ListLabel601">
+    <w:name w:val="ListLabel 601"/>
+    <w:qFormat/>
+    <w:rPr>
+      <w:rFonts w:cs="Symbol"/>
+    </w:rPr>
+  </w:style>
+  <w:style w:type="character" w:styleId="ListLabel602">
+    <w:name w:val="ListLabel 602"/>
+    <w:qFormat/>
+    <w:rPr>
+      <w:rFonts w:cs="Symbol"/>
+    </w:rPr>
+  </w:style>
+  <w:style w:type="character" w:styleId="ListLabel603">
+    <w:name w:val="ListLabel 603"/>
+    <w:qFormat/>
+    <w:rPr>
+      <w:rFonts w:cs="Symbol"/>
+    </w:rPr>
+  </w:style>
+  <w:style w:type="character" w:styleId="ListLabel604">
+    <w:name w:val="ListLabel 604"/>
+    <w:qFormat/>
+    <w:rPr>
+      <w:rFonts w:cs="Symbol"/>
+    </w:rPr>
+  </w:style>
+  <w:style w:type="character" w:styleId="ListLabel605">
+    <w:name w:val="ListLabel 605"/>
+    <w:qFormat/>
+    <w:rPr>
+      <w:rFonts w:cs="Symbol"/>
+    </w:rPr>
+  </w:style>
+  <w:style w:type="character" w:styleId="ListLabel606">
+    <w:name w:val="ListLabel 606"/>
+    <w:qFormat/>
+    <w:rPr>
+      <w:rFonts w:cs="Symbol"/>
+    </w:rPr>
+  </w:style>
+  <w:style w:type="character" w:styleId="ListLabel607">
+    <w:name w:val="ListLabel 607"/>
+    <w:qFormat/>
+    <w:rPr>
+      <w:rFonts w:cs="Symbol"/>
+    </w:rPr>
+  </w:style>
+  <w:style w:type="character" w:styleId="ListLabel608">
+    <w:name w:val="ListLabel 608"/>
+    <w:qFormat/>
+    <w:rPr>
+      <w:rFonts w:cs="Symbol"/>
+    </w:rPr>
+  </w:style>
+  <w:style w:type="character" w:styleId="ListLabel609">
+    <w:name w:val="ListLabel 609"/>
+    <w:qFormat/>
+    <w:rPr>
+      <w:rFonts w:cs="Symbol"/>
+    </w:rPr>
+  </w:style>
+  <w:style w:type="character" w:styleId="ListLabel610">
+    <w:name w:val="ListLabel 610"/>
+    <w:qFormat/>
+    <w:rPr>
+      <w:rFonts w:cs="Symbol"/>
+    </w:rPr>
+  </w:style>
+  <w:style w:type="character" w:styleId="ListLabel611">
+    <w:name w:val="ListLabel 611"/>
+    <w:qFormat/>
+    <w:rPr>
+      <w:rFonts w:cs="Symbol"/>
+    </w:rPr>
+  </w:style>
+  <w:style w:type="character" w:styleId="ListLabel612">
+    <w:name w:val="ListLabel 612"/>
+    <w:qFormat/>
+    <w:rPr>
+      <w:rFonts w:cs="Symbol"/>
+    </w:rPr>
+  </w:style>
+  <w:style w:type="character" w:styleId="ListLabel613">
+    <w:name w:val="ListLabel 613"/>
+    <w:qFormat/>
+    <w:rPr>
+      <w:rFonts w:cs="Symbol"/>
+    </w:rPr>
+  </w:style>
+  <w:style w:type="character" w:styleId="ListLabel614">
+    <w:name w:val="ListLabel 614"/>
+    <w:qFormat/>
+    <w:rPr>
+      <w:rFonts w:cs="Symbol"/>
+    </w:rPr>
+  </w:style>
+  <w:style w:type="character" w:styleId="ListLabel615">
+    <w:name w:val="ListLabel 615"/>
+    <w:qFormat/>
+    <w:rPr>
+      <w:rFonts w:cs="Symbol"/>
+    </w:rPr>
+  </w:style>
+  <w:style w:type="character" w:styleId="ListLabel616">
+    <w:name w:val="ListLabel 616"/>
+    <w:qFormat/>
+    <w:rPr>
+      <w:rFonts w:cs="Symbol"/>
+    </w:rPr>
+  </w:style>
+  <w:style w:type="character" w:styleId="ListLabel617">
+    <w:name w:val="ListLabel 617"/>
+    <w:qFormat/>
+    <w:rPr>
+      <w:rFonts w:cs="Symbol"/>
+    </w:rPr>
+  </w:style>
+  <w:style w:type="character" w:styleId="ListLabel618">
+    <w:name w:val="ListLabel 618"/>
+    <w:qFormat/>
+    <w:rPr>
+      <w:rFonts w:cs="Symbol"/>
+    </w:rPr>
+  </w:style>
+  <w:style w:type="character" w:styleId="ListLabel619">
+    <w:name w:val="ListLabel 619"/>
+    <w:qFormat/>
+    <w:rPr>
+      <w:rFonts w:cs="Symbol"/>
+    </w:rPr>
+  </w:style>
+  <w:style w:type="character" w:styleId="ListLabel620">
+    <w:name w:val="ListLabel 620"/>
+    <w:qFormat/>
+    <w:rPr>
+      <w:rFonts w:cs="Symbol"/>
+    </w:rPr>
+  </w:style>
+  <w:style w:type="character" w:styleId="ListLabel621">
+    <w:name w:val="ListLabel 621"/>
+    <w:qFormat/>
+    <w:rPr>
+      <w:rFonts w:cs="Symbol"/>
+    </w:rPr>
+  </w:style>
+  <w:style w:type="character" w:styleId="ListLabel622">
+    <w:name w:val="ListLabel 622"/>
+    <w:qFormat/>
+    <w:rPr>
+      <w:rFonts w:cs="Symbol"/>
+    </w:rPr>
+  </w:style>
+  <w:style w:type="character" w:styleId="ListLabel623">
+    <w:name w:val="ListLabel 623"/>
+    <w:qFormat/>
+    <w:rPr>
+      <w:rFonts w:cs="Symbol"/>
+    </w:rPr>
+  </w:style>
+  <w:style w:type="character" w:styleId="ListLabel624">
+    <w:name w:val="ListLabel 624"/>
+    <w:qFormat/>
+    <w:rPr>
+      <w:rFonts w:cs="Symbol"/>
+    </w:rPr>
+  </w:style>
+  <w:style w:type="character" w:styleId="ListLabel625">
+    <w:name w:val="ListLabel 625"/>
+    <w:qFormat/>
+    <w:rPr>
+      <w:rFonts w:cs="Symbol"/>
+    </w:rPr>
+  </w:style>
+  <w:style w:type="character" w:styleId="ListLabel626">
+    <w:name w:val="ListLabel 626"/>
+    <w:qFormat/>
+    <w:rPr>
+      <w:rFonts w:cs="Symbol"/>
+    </w:rPr>
+  </w:style>
+  <w:style w:type="character" w:styleId="ListLabel627">
+    <w:name w:val="ListLabel 627"/>
+    <w:qFormat/>
+    <w:rPr>
+      <w:rFonts w:cs="Symbol"/>
+    </w:rPr>
+  </w:style>
+  <w:style w:type="character" w:styleId="ListLabel628">
+    <w:name w:val="ListLabel 628"/>
+    <w:qFormat/>
+    <w:rPr>
+      <w:rFonts w:cs="Symbol"/>
+    </w:rPr>
+  </w:style>
+  <w:style w:type="character" w:styleId="ListLabel629">
+    <w:name w:val="ListLabel 629"/>
+    <w:qFormat/>
+    <w:rPr>
+      <w:rFonts w:cs="Symbol"/>
+    </w:rPr>
+  </w:style>
+  <w:style w:type="character" w:styleId="ListLabel630">
+    <w:name w:val="ListLabel 630"/>
+    <w:qFormat/>
+    <w:rPr>
+      <w:rFonts w:cs="Symbol"/>
+    </w:rPr>
+  </w:style>
+  <w:style w:type="character" w:styleId="ListLabel631">
+    <w:name w:val="ListLabel 631"/>
+    <w:qFormat/>
+    <w:rPr>
+      <w:rFonts w:cs="Symbol"/>
+    </w:rPr>
+  </w:style>
+  <w:style w:type="character" w:styleId="ListLabel632">
+    <w:name w:val="ListLabel 632"/>
+    <w:qFormat/>
+    <w:rPr>
+      <w:rFonts w:cs="Symbol"/>
+    </w:rPr>
+  </w:style>
+  <w:style w:type="character" w:styleId="ListLabel633">
+    <w:name w:val="ListLabel 633"/>
+    <w:qFormat/>
+    <w:rPr>
+      <w:rFonts w:cs="Symbol"/>
+    </w:rPr>
+  </w:style>
+  <w:style w:type="character" w:styleId="ListLabel634">
+    <w:name w:val="ListLabel 634"/>
+    <w:qFormat/>
+    <w:rPr>
+      <w:rFonts w:cs="Symbol"/>
+    </w:rPr>
+  </w:style>
+  <w:style w:type="character" w:styleId="ListLabel635">
+    <w:name w:val="ListLabel 635"/>
+    <w:qFormat/>
+    <w:rPr>
+      <w:rFonts w:cs="Symbol"/>
+    </w:rPr>
+  </w:style>
+  <w:style w:type="character" w:styleId="ListLabel636">
+    <w:name w:val="ListLabel 636"/>
+    <w:qFormat/>
+    <w:rPr>
+      <w:rFonts w:cs="Symbol"/>
+    </w:rPr>
+  </w:style>
+  <w:style w:type="character" w:styleId="ListLabel637">
+    <w:name w:val="ListLabel 637"/>
+    <w:qFormat/>
+    <w:rPr>
+      <w:rFonts w:cs="Symbol"/>
+    </w:rPr>
+  </w:style>
+  <w:style w:type="character" w:styleId="ListLabel638">
+    <w:name w:val="ListLabel 638"/>
+    <w:qFormat/>
+    <w:rPr>
+      <w:rFonts w:cs="Symbol"/>
+    </w:rPr>
+  </w:style>
+  <w:style w:type="character" w:styleId="ListLabel639">
+    <w:name w:val="ListLabel 639"/>
+    <w:qFormat/>
+    <w:rPr>
+      <w:rFonts w:cs="Symbol"/>
+    </w:rPr>
+  </w:style>
+  <w:style w:type="character" w:styleId="ListLabel640">
+    <w:name w:val="ListLabel 640"/>
+    <w:qFormat/>
+    <w:rPr>
+      <w:rFonts w:cs="Symbol"/>
+    </w:rPr>
+  </w:style>
+  <w:style w:type="character" w:styleId="ListLabel641">
+    <w:name w:val="ListLabel 641"/>
+    <w:qFormat/>
+    <w:rPr>
+      <w:rFonts w:cs="Symbol"/>
+    </w:rPr>
+  </w:style>
+  <w:style w:type="character" w:styleId="ListLabel642">
+    <w:name w:val="ListLabel 642"/>
+    <w:qFormat/>
+    <w:rPr>
+      <w:rFonts w:cs="Symbol"/>
+    </w:rPr>
+  </w:style>
+  <w:style w:type="character" w:styleId="ListLabel643">
+    <w:name w:val="ListLabel 643"/>
+    <w:qFormat/>
+    <w:rPr>
+      <w:rFonts w:cs="Symbol"/>
+    </w:rPr>
+  </w:style>
+  <w:style w:type="character" w:styleId="ListLabel644">
+    <w:name w:val="ListLabel 644"/>
+    <w:qFormat/>
+    <w:rPr>
+      <w:rFonts w:cs="Symbol"/>
+    </w:rPr>
+  </w:style>
+  <w:style w:type="character" w:styleId="ListLabel645">
+    <w:name w:val="ListLabel 645"/>
+    <w:qFormat/>
+    <w:rPr>
+      <w:rFonts w:cs="Symbol"/>
+    </w:rPr>
+  </w:style>
+  <w:style w:type="character" w:styleId="ListLabel646">
+    <w:name w:val="ListLabel 646"/>
+    <w:qFormat/>
+    <w:rPr>
+      <w:rFonts w:cs="Symbol"/>
+    </w:rPr>
+  </w:style>
+  <w:style w:type="character" w:styleId="ListLabel647">
+    <w:name w:val="ListLabel 647"/>
+    <w:qFormat/>
+    <w:rPr>
+      <w:rFonts w:cs="Symbol"/>
+    </w:rPr>
+  </w:style>
+  <w:style w:type="character" w:styleId="ListLabel648">
+    <w:name w:val="ListLabel 648"/>
+    <w:qFormat/>
+    <w:rPr>
+      <w:rFonts w:cs="Symbol"/>
+    </w:rPr>
+  </w:style>
+  <w:style w:type="character" w:styleId="ListLabel649">
+    <w:name w:val="ListLabel 649"/>
+    <w:qFormat/>
+    <w:rPr>
+      <w:rFonts w:cs="Symbol"/>
+    </w:rPr>
+  </w:style>
+  <w:style w:type="character" w:styleId="ListLabel650">
+    <w:name w:val="ListLabel 650"/>
+    <w:qFormat/>
+    <w:rPr>
+      <w:rFonts w:cs="Symbol"/>
+    </w:rPr>
+  </w:style>
+  <w:style w:type="character" w:styleId="ListLabel651">
+    <w:name w:val="ListLabel 651"/>
+    <w:qFormat/>
+    <w:rPr>
+      <w:rFonts w:cs="Symbol"/>
+    </w:rPr>
+  </w:style>
+  <w:style w:type="character" w:styleId="ListLabel652">
+    <w:name w:val="ListLabel 652"/>
+    <w:qFormat/>
+    <w:rPr>
+      <w:rFonts w:cs="Symbol"/>
+    </w:rPr>
+  </w:style>
+  <w:style w:type="character" w:styleId="ListLabel653">
+    <w:name w:val="ListLabel 653"/>
+    <w:qFormat/>
+    <w:rPr>
+      <w:rFonts w:cs="Symbol"/>
+    </w:rPr>
+  </w:style>
+  <w:style w:type="character" w:styleId="ListLabel654">
+    <w:name w:val="ListLabel 654"/>
+    <w:qFormat/>
+    <w:rPr>
+      <w:rFonts w:cs="Symbol"/>
+    </w:rPr>
+  </w:style>
+  <w:style w:type="character" w:styleId="ListLabel655">
+    <w:name w:val="ListLabel 655"/>
+    <w:qFormat/>
+    <w:rPr>
+      <w:rFonts w:cs="Symbol"/>
+    </w:rPr>
+  </w:style>
+  <w:style w:type="character" w:styleId="ListLabel656">
+    <w:name w:val="ListLabel 656"/>
+    <w:qFormat/>
+    <w:rPr>
+      <w:rFonts w:cs="Symbol"/>
+    </w:rPr>
+  </w:style>
+  <w:style w:type="character" w:styleId="ListLabel657">
+    <w:name w:val="ListLabel 657"/>
+    <w:qFormat/>
+    <w:rPr>
+      <w:rFonts w:cs="Symbol"/>
+    </w:rPr>
+  </w:style>
+  <w:style w:type="character" w:styleId="ListLabel658">
+    <w:name w:val="ListLabel 658"/>
+    <w:qFormat/>
+    <w:rPr>
+      <w:rFonts w:cs="Symbol"/>
+    </w:rPr>
+  </w:style>
+  <w:style w:type="character" w:styleId="ListLabel659">
+    <w:name w:val="ListLabel 659"/>
+    <w:qFormat/>
+    <w:rPr>
+      <w:rFonts w:cs="Symbol"/>
+    </w:rPr>
+  </w:style>
+  <w:style w:type="character" w:styleId="ListLabel660">
+    <w:name w:val="ListLabel 660"/>
+    <w:qFormat/>
+    <w:rPr>
+      <w:rFonts w:cs="Symbol"/>
+    </w:rPr>
+  </w:style>
+  <w:style w:type="character" w:styleId="ListLabel661">
+    <w:name w:val="ListLabel 661"/>
+    <w:qFormat/>
+    <w:rPr>
+      <w:rFonts w:cs="Symbol"/>
+    </w:rPr>
+  </w:style>
+  <w:style w:type="character" w:styleId="ListLabel662">
+    <w:name w:val="ListLabel 662"/>
+    <w:qFormat/>
+    <w:rPr>
+      <w:rFonts w:cs="Symbol"/>
+    </w:rPr>
+  </w:style>
+  <w:style w:type="character" w:styleId="ListLabel663">
+    <w:name w:val="ListLabel 663"/>
+    <w:qFormat/>
+    <w:rPr>
+      <w:rFonts w:cs="Symbol"/>
+    </w:rPr>
+  </w:style>
+  <w:style w:type="character" w:styleId="ListLabel664">
+    <w:name w:val="ListLabel 664"/>
+    <w:qFormat/>
+    <w:rPr>
+      <w:rFonts w:cs="Symbol"/>
+    </w:rPr>
+  </w:style>
+  <w:style w:type="character" w:styleId="ListLabel665">
+    <w:name w:val="ListLabel 665"/>
     <w:qFormat/>
     <w:rPr>
       <w:rFonts w:cs="Symbol"/>
@@ -9738,6 +11703,12 @@
     <w:rPr>
       <w:rFonts w:eastAsia="Cambria" w:cs="" w:cstheme="minorBidi" w:eastAsiaTheme="minorHAnsi"/>
     </w:rPr>
+  </w:style>
+  <w:style w:type="paragraph" w:styleId="Footer">
+    <w:name w:val="Footer"/>
+    <w:basedOn w:val="Normal"/>
+    <w:pPr/>
+    <w:rPr/>
   </w:style>
   <w:style w:type="table" w:default="1" w:styleId="TableNormal">
     <w:name w:val="Normal Table"/>

</xml_diff>

<commit_message>
More tweaks to nt_styletemplate.docx
</commit_message>
<xml_diff>
--- a/nt_styletemplate.docx
+++ b/nt_styletemplate.docx
@@ -3109,14 +3109,7 @@
       <w:rPr/>
       <w:t>Bokov KL2/Aim-2</w:t>
       <w:tab/>
-    </w:r>
-    <w:r>
-      <w:rPr/>
-      <w:t>page</w:t>
-    </w:r>
-    <w:r>
-      <w:rPr/>
-      <w:t xml:space="preserve"> </w:t>
+      <w:t xml:space="preserve">page </w:t>
     </w:r>
     <w:r>
       <w:rPr/>
@@ -3129,7 +3122,7 @@
       <w:fldChar w:fldCharType="separate"/>
     </w:r>
     <w:r>
-      <w:t>16</w:t>
+      <w:t>0</w:t>
     </w:r>
     <w:r>
       <w:fldChar w:fldCharType="end"/>
@@ -11368,6 +11361,1868 @@
       <w:rFonts w:cs="Symbol"/>
     </w:rPr>
   </w:style>
+  <w:style w:type="character" w:styleId="ListLabel666">
+    <w:name w:val="ListLabel 666"/>
+    <w:qFormat/>
+    <w:rPr>
+      <w:rFonts w:cs="Symbol"/>
+    </w:rPr>
+  </w:style>
+  <w:style w:type="character" w:styleId="ListLabel667">
+    <w:name w:val="ListLabel 667"/>
+    <w:qFormat/>
+    <w:rPr>
+      <w:rFonts w:cs="Symbol"/>
+    </w:rPr>
+  </w:style>
+  <w:style w:type="character" w:styleId="ListLabel668">
+    <w:name w:val="ListLabel 668"/>
+    <w:qFormat/>
+    <w:rPr>
+      <w:rFonts w:cs="Symbol"/>
+    </w:rPr>
+  </w:style>
+  <w:style w:type="character" w:styleId="ListLabel669">
+    <w:name w:val="ListLabel 669"/>
+    <w:qFormat/>
+    <w:rPr>
+      <w:rFonts w:cs="Symbol"/>
+    </w:rPr>
+  </w:style>
+  <w:style w:type="character" w:styleId="ListLabel670">
+    <w:name w:val="ListLabel 670"/>
+    <w:qFormat/>
+    <w:rPr>
+      <w:rFonts w:cs="Symbol"/>
+    </w:rPr>
+  </w:style>
+  <w:style w:type="character" w:styleId="ListLabel671">
+    <w:name w:val="ListLabel 671"/>
+    <w:qFormat/>
+    <w:rPr>
+      <w:rFonts w:cs="Symbol"/>
+    </w:rPr>
+  </w:style>
+  <w:style w:type="character" w:styleId="ListLabel672">
+    <w:name w:val="ListLabel 672"/>
+    <w:qFormat/>
+    <w:rPr>
+      <w:rFonts w:cs="Symbol"/>
+    </w:rPr>
+  </w:style>
+  <w:style w:type="character" w:styleId="ListLabel673">
+    <w:name w:val="ListLabel 673"/>
+    <w:qFormat/>
+    <w:rPr>
+      <w:rFonts w:cs="Symbol"/>
+    </w:rPr>
+  </w:style>
+  <w:style w:type="character" w:styleId="ListLabel674">
+    <w:name w:val="ListLabel 674"/>
+    <w:qFormat/>
+    <w:rPr>
+      <w:rFonts w:cs="Symbol"/>
+    </w:rPr>
+  </w:style>
+  <w:style w:type="character" w:styleId="ListLabel675">
+    <w:name w:val="ListLabel 675"/>
+    <w:qFormat/>
+    <w:rPr>
+      <w:rFonts w:cs="Symbol"/>
+    </w:rPr>
+  </w:style>
+  <w:style w:type="character" w:styleId="ListLabel676">
+    <w:name w:val="ListLabel 676"/>
+    <w:qFormat/>
+    <w:rPr>
+      <w:rFonts w:cs="Symbol"/>
+    </w:rPr>
+  </w:style>
+  <w:style w:type="character" w:styleId="ListLabel677">
+    <w:name w:val="ListLabel 677"/>
+    <w:qFormat/>
+    <w:rPr>
+      <w:rFonts w:cs="Symbol"/>
+    </w:rPr>
+  </w:style>
+  <w:style w:type="character" w:styleId="ListLabel678">
+    <w:name w:val="ListLabel 678"/>
+    <w:qFormat/>
+    <w:rPr>
+      <w:rFonts w:cs="Symbol"/>
+    </w:rPr>
+  </w:style>
+  <w:style w:type="character" w:styleId="ListLabel679">
+    <w:name w:val="ListLabel 679"/>
+    <w:qFormat/>
+    <w:rPr>
+      <w:rFonts w:cs="Symbol"/>
+    </w:rPr>
+  </w:style>
+  <w:style w:type="character" w:styleId="ListLabel680">
+    <w:name w:val="ListLabel 680"/>
+    <w:qFormat/>
+    <w:rPr>
+      <w:rFonts w:cs="Symbol"/>
+    </w:rPr>
+  </w:style>
+  <w:style w:type="character" w:styleId="ListLabel681">
+    <w:name w:val="ListLabel 681"/>
+    <w:qFormat/>
+    <w:rPr>
+      <w:rFonts w:cs="Symbol"/>
+    </w:rPr>
+  </w:style>
+  <w:style w:type="character" w:styleId="ListLabel682">
+    <w:name w:val="ListLabel 682"/>
+    <w:qFormat/>
+    <w:rPr>
+      <w:rFonts w:cs="Symbol"/>
+    </w:rPr>
+  </w:style>
+  <w:style w:type="character" w:styleId="ListLabel683">
+    <w:name w:val="ListLabel 683"/>
+    <w:qFormat/>
+    <w:rPr>
+      <w:rFonts w:cs="Symbol"/>
+    </w:rPr>
+  </w:style>
+  <w:style w:type="character" w:styleId="ListLabel684">
+    <w:name w:val="ListLabel 684"/>
+    <w:qFormat/>
+    <w:rPr>
+      <w:rFonts w:cs="Symbol"/>
+    </w:rPr>
+  </w:style>
+  <w:style w:type="character" w:styleId="ListLabel685">
+    <w:name w:val="ListLabel 685"/>
+    <w:qFormat/>
+    <w:rPr>
+      <w:rFonts w:cs="Symbol"/>
+    </w:rPr>
+  </w:style>
+  <w:style w:type="character" w:styleId="ListLabel686">
+    <w:name w:val="ListLabel 686"/>
+    <w:qFormat/>
+    <w:rPr>
+      <w:rFonts w:cs="Symbol"/>
+    </w:rPr>
+  </w:style>
+  <w:style w:type="character" w:styleId="ListLabel687">
+    <w:name w:val="ListLabel 687"/>
+    <w:qFormat/>
+    <w:rPr>
+      <w:rFonts w:cs="Symbol"/>
+    </w:rPr>
+  </w:style>
+  <w:style w:type="character" w:styleId="ListLabel688">
+    <w:name w:val="ListLabel 688"/>
+    <w:qFormat/>
+    <w:rPr>
+      <w:rFonts w:cs="Symbol"/>
+    </w:rPr>
+  </w:style>
+  <w:style w:type="character" w:styleId="ListLabel689">
+    <w:name w:val="ListLabel 689"/>
+    <w:qFormat/>
+    <w:rPr>
+      <w:rFonts w:cs="Symbol"/>
+    </w:rPr>
+  </w:style>
+  <w:style w:type="character" w:styleId="ListLabel690">
+    <w:name w:val="ListLabel 690"/>
+    <w:qFormat/>
+    <w:rPr>
+      <w:rFonts w:cs="Symbol"/>
+    </w:rPr>
+  </w:style>
+  <w:style w:type="character" w:styleId="ListLabel691">
+    <w:name w:val="ListLabel 691"/>
+    <w:qFormat/>
+    <w:rPr>
+      <w:rFonts w:cs="Symbol"/>
+    </w:rPr>
+  </w:style>
+  <w:style w:type="character" w:styleId="ListLabel692">
+    <w:name w:val="ListLabel 692"/>
+    <w:qFormat/>
+    <w:rPr>
+      <w:rFonts w:cs="Symbol"/>
+    </w:rPr>
+  </w:style>
+  <w:style w:type="character" w:styleId="ListLabel693">
+    <w:name w:val="ListLabel 693"/>
+    <w:qFormat/>
+    <w:rPr>
+      <w:rFonts w:cs="Symbol"/>
+    </w:rPr>
+  </w:style>
+  <w:style w:type="character" w:styleId="ListLabel694">
+    <w:name w:val="ListLabel 694"/>
+    <w:qFormat/>
+    <w:rPr>
+      <w:rFonts w:cs="Symbol"/>
+    </w:rPr>
+  </w:style>
+  <w:style w:type="character" w:styleId="ListLabel695">
+    <w:name w:val="ListLabel 695"/>
+    <w:qFormat/>
+    <w:rPr>
+      <w:rFonts w:cs="Symbol"/>
+    </w:rPr>
+  </w:style>
+  <w:style w:type="character" w:styleId="ListLabel696">
+    <w:name w:val="ListLabel 696"/>
+    <w:qFormat/>
+    <w:rPr>
+      <w:rFonts w:cs="Symbol"/>
+    </w:rPr>
+  </w:style>
+  <w:style w:type="character" w:styleId="ListLabel697">
+    <w:name w:val="ListLabel 697"/>
+    <w:qFormat/>
+    <w:rPr>
+      <w:rFonts w:cs="Symbol"/>
+    </w:rPr>
+  </w:style>
+  <w:style w:type="character" w:styleId="ListLabel698">
+    <w:name w:val="ListLabel 698"/>
+    <w:qFormat/>
+    <w:rPr>
+      <w:rFonts w:cs="Symbol"/>
+    </w:rPr>
+  </w:style>
+  <w:style w:type="character" w:styleId="ListLabel699">
+    <w:name w:val="ListLabel 699"/>
+    <w:qFormat/>
+    <w:rPr>
+      <w:rFonts w:cs="Symbol"/>
+    </w:rPr>
+  </w:style>
+  <w:style w:type="character" w:styleId="ListLabel700">
+    <w:name w:val="ListLabel 700"/>
+    <w:qFormat/>
+    <w:rPr>
+      <w:rFonts w:cs="Symbol"/>
+    </w:rPr>
+  </w:style>
+  <w:style w:type="character" w:styleId="ListLabel701">
+    <w:name w:val="ListLabel 701"/>
+    <w:qFormat/>
+    <w:rPr>
+      <w:rFonts w:cs="Symbol"/>
+    </w:rPr>
+  </w:style>
+  <w:style w:type="character" w:styleId="ListLabel702">
+    <w:name w:val="ListLabel 702"/>
+    <w:qFormat/>
+    <w:rPr>
+      <w:rFonts w:cs="Symbol"/>
+    </w:rPr>
+  </w:style>
+  <w:style w:type="character" w:styleId="ListLabel703">
+    <w:name w:val="ListLabel 703"/>
+    <w:qFormat/>
+    <w:rPr>
+      <w:rFonts w:cs="Symbol"/>
+    </w:rPr>
+  </w:style>
+  <w:style w:type="character" w:styleId="ListLabel704">
+    <w:name w:val="ListLabel 704"/>
+    <w:qFormat/>
+    <w:rPr>
+      <w:rFonts w:cs="Symbol"/>
+    </w:rPr>
+  </w:style>
+  <w:style w:type="character" w:styleId="ListLabel705">
+    <w:name w:val="ListLabel 705"/>
+    <w:qFormat/>
+    <w:rPr>
+      <w:rFonts w:cs="Symbol"/>
+    </w:rPr>
+  </w:style>
+  <w:style w:type="character" w:styleId="ListLabel706">
+    <w:name w:val="ListLabel 706"/>
+    <w:qFormat/>
+    <w:rPr>
+      <w:rFonts w:cs="Symbol"/>
+    </w:rPr>
+  </w:style>
+  <w:style w:type="character" w:styleId="ListLabel707">
+    <w:name w:val="ListLabel 707"/>
+    <w:qFormat/>
+    <w:rPr>
+      <w:rFonts w:cs="Symbol"/>
+    </w:rPr>
+  </w:style>
+  <w:style w:type="character" w:styleId="ListLabel708">
+    <w:name w:val="ListLabel 708"/>
+    <w:qFormat/>
+    <w:rPr>
+      <w:rFonts w:cs="Symbol"/>
+    </w:rPr>
+  </w:style>
+  <w:style w:type="character" w:styleId="ListLabel709">
+    <w:name w:val="ListLabel 709"/>
+    <w:qFormat/>
+    <w:rPr>
+      <w:rFonts w:cs="Symbol"/>
+    </w:rPr>
+  </w:style>
+  <w:style w:type="character" w:styleId="ListLabel710">
+    <w:name w:val="ListLabel 710"/>
+    <w:qFormat/>
+    <w:rPr>
+      <w:rFonts w:cs="Symbol"/>
+    </w:rPr>
+  </w:style>
+  <w:style w:type="character" w:styleId="ListLabel711">
+    <w:name w:val="ListLabel 711"/>
+    <w:qFormat/>
+    <w:rPr>
+      <w:rFonts w:cs="Symbol"/>
+    </w:rPr>
+  </w:style>
+  <w:style w:type="character" w:styleId="ListLabel712">
+    <w:name w:val="ListLabel 712"/>
+    <w:qFormat/>
+    <w:rPr>
+      <w:rFonts w:cs="Symbol"/>
+    </w:rPr>
+  </w:style>
+  <w:style w:type="character" w:styleId="ListLabel713">
+    <w:name w:val="ListLabel 713"/>
+    <w:qFormat/>
+    <w:rPr>
+      <w:rFonts w:cs="Symbol"/>
+    </w:rPr>
+  </w:style>
+  <w:style w:type="character" w:styleId="ListLabel714">
+    <w:name w:val="ListLabel 714"/>
+    <w:qFormat/>
+    <w:rPr>
+      <w:rFonts w:cs="Symbol"/>
+    </w:rPr>
+  </w:style>
+  <w:style w:type="character" w:styleId="ListLabel715">
+    <w:name w:val="ListLabel 715"/>
+    <w:qFormat/>
+    <w:rPr>
+      <w:rFonts w:cs="Symbol"/>
+    </w:rPr>
+  </w:style>
+  <w:style w:type="character" w:styleId="ListLabel716">
+    <w:name w:val="ListLabel 716"/>
+    <w:qFormat/>
+    <w:rPr>
+      <w:rFonts w:cs="Symbol"/>
+    </w:rPr>
+  </w:style>
+  <w:style w:type="character" w:styleId="ListLabel717">
+    <w:name w:val="ListLabel 717"/>
+    <w:qFormat/>
+    <w:rPr>
+      <w:rFonts w:cs="Symbol"/>
+    </w:rPr>
+  </w:style>
+  <w:style w:type="character" w:styleId="ListLabel718">
+    <w:name w:val="ListLabel 718"/>
+    <w:qFormat/>
+    <w:rPr>
+      <w:rFonts w:cs="Symbol"/>
+    </w:rPr>
+  </w:style>
+  <w:style w:type="character" w:styleId="ListLabel719">
+    <w:name w:val="ListLabel 719"/>
+    <w:qFormat/>
+    <w:rPr>
+      <w:rFonts w:cs="Symbol"/>
+    </w:rPr>
+  </w:style>
+  <w:style w:type="character" w:styleId="ListLabel720">
+    <w:name w:val="ListLabel 720"/>
+    <w:qFormat/>
+    <w:rPr>
+      <w:rFonts w:cs="Symbol"/>
+    </w:rPr>
+  </w:style>
+  <w:style w:type="character" w:styleId="ListLabel721">
+    <w:name w:val="ListLabel 721"/>
+    <w:qFormat/>
+    <w:rPr>
+      <w:rFonts w:cs="Symbol"/>
+    </w:rPr>
+  </w:style>
+  <w:style w:type="character" w:styleId="ListLabel722">
+    <w:name w:val="ListLabel 722"/>
+    <w:qFormat/>
+    <w:rPr>
+      <w:rFonts w:cs="Symbol"/>
+    </w:rPr>
+  </w:style>
+  <w:style w:type="character" w:styleId="ListLabel723">
+    <w:name w:val="ListLabel 723"/>
+    <w:qFormat/>
+    <w:rPr>
+      <w:rFonts w:cs="Symbol"/>
+    </w:rPr>
+  </w:style>
+  <w:style w:type="character" w:styleId="ListLabel724">
+    <w:name w:val="ListLabel 724"/>
+    <w:qFormat/>
+    <w:rPr>
+      <w:rFonts w:cs="Symbol"/>
+    </w:rPr>
+  </w:style>
+  <w:style w:type="character" w:styleId="ListLabel725">
+    <w:name w:val="ListLabel 725"/>
+    <w:qFormat/>
+    <w:rPr>
+      <w:rFonts w:cs="Symbol"/>
+    </w:rPr>
+  </w:style>
+  <w:style w:type="character" w:styleId="ListLabel726">
+    <w:name w:val="ListLabel 726"/>
+    <w:qFormat/>
+    <w:rPr>
+      <w:rFonts w:cs="Symbol"/>
+    </w:rPr>
+  </w:style>
+  <w:style w:type="character" w:styleId="ListLabel727">
+    <w:name w:val="ListLabel 727"/>
+    <w:qFormat/>
+    <w:rPr>
+      <w:rFonts w:cs="Symbol"/>
+    </w:rPr>
+  </w:style>
+  <w:style w:type="character" w:styleId="ListLabel728">
+    <w:name w:val="ListLabel 728"/>
+    <w:qFormat/>
+    <w:rPr>
+      <w:rFonts w:cs="Symbol"/>
+    </w:rPr>
+  </w:style>
+  <w:style w:type="character" w:styleId="ListLabel729">
+    <w:name w:val="ListLabel 729"/>
+    <w:qFormat/>
+    <w:rPr>
+      <w:rFonts w:cs="Symbol"/>
+    </w:rPr>
+  </w:style>
+  <w:style w:type="character" w:styleId="ListLabel730">
+    <w:name w:val="ListLabel 730"/>
+    <w:qFormat/>
+    <w:rPr>
+      <w:rFonts w:cs="Symbol"/>
+    </w:rPr>
+  </w:style>
+  <w:style w:type="character" w:styleId="ListLabel731">
+    <w:name w:val="ListLabel 731"/>
+    <w:qFormat/>
+    <w:rPr>
+      <w:rFonts w:cs="Symbol"/>
+    </w:rPr>
+  </w:style>
+  <w:style w:type="character" w:styleId="ListLabel732">
+    <w:name w:val="ListLabel 732"/>
+    <w:qFormat/>
+    <w:rPr>
+      <w:rFonts w:cs="Symbol"/>
+    </w:rPr>
+  </w:style>
+  <w:style w:type="character" w:styleId="ListLabel733">
+    <w:name w:val="ListLabel 733"/>
+    <w:qFormat/>
+    <w:rPr>
+      <w:rFonts w:cs="Symbol"/>
+    </w:rPr>
+  </w:style>
+  <w:style w:type="character" w:styleId="ListLabel734">
+    <w:name w:val="ListLabel 734"/>
+    <w:qFormat/>
+    <w:rPr>
+      <w:rFonts w:cs="Symbol"/>
+    </w:rPr>
+  </w:style>
+  <w:style w:type="character" w:styleId="ListLabel735">
+    <w:name w:val="ListLabel 735"/>
+    <w:qFormat/>
+    <w:rPr>
+      <w:rFonts w:cs="Symbol"/>
+    </w:rPr>
+  </w:style>
+  <w:style w:type="character" w:styleId="ListLabel736">
+    <w:name w:val="ListLabel 736"/>
+    <w:qFormat/>
+    <w:rPr>
+      <w:rFonts w:cs="Symbol"/>
+    </w:rPr>
+  </w:style>
+  <w:style w:type="character" w:styleId="ListLabel737">
+    <w:name w:val="ListLabel 737"/>
+    <w:qFormat/>
+    <w:rPr>
+      <w:rFonts w:cs="Symbol"/>
+    </w:rPr>
+  </w:style>
+  <w:style w:type="character" w:styleId="ListLabel738">
+    <w:name w:val="ListLabel 738"/>
+    <w:qFormat/>
+    <w:rPr>
+      <w:rFonts w:cs="Symbol"/>
+    </w:rPr>
+  </w:style>
+  <w:style w:type="character" w:styleId="ListLabel739">
+    <w:name w:val="ListLabel 739"/>
+    <w:qFormat/>
+    <w:rPr>
+      <w:rFonts w:cs="Symbol"/>
+    </w:rPr>
+  </w:style>
+  <w:style w:type="character" w:styleId="ListLabel740">
+    <w:name w:val="ListLabel 740"/>
+    <w:qFormat/>
+    <w:rPr>
+      <w:rFonts w:cs="Symbol"/>
+    </w:rPr>
+  </w:style>
+  <w:style w:type="character" w:styleId="ListLabel741">
+    <w:name w:val="ListLabel 741"/>
+    <w:qFormat/>
+    <w:rPr>
+      <w:rFonts w:cs="Symbol"/>
+    </w:rPr>
+  </w:style>
+  <w:style w:type="character" w:styleId="ListLabel742">
+    <w:name w:val="ListLabel 742"/>
+    <w:qFormat/>
+    <w:rPr>
+      <w:rFonts w:cs="Symbol"/>
+    </w:rPr>
+  </w:style>
+  <w:style w:type="character" w:styleId="ListLabel743">
+    <w:name w:val="ListLabel 743"/>
+    <w:qFormat/>
+    <w:rPr>
+      <w:rFonts w:cs="Symbol"/>
+    </w:rPr>
+  </w:style>
+  <w:style w:type="character" w:styleId="ListLabel744">
+    <w:name w:val="ListLabel 744"/>
+    <w:qFormat/>
+    <w:rPr>
+      <w:rFonts w:cs="Symbol"/>
+    </w:rPr>
+  </w:style>
+  <w:style w:type="character" w:styleId="ListLabel745">
+    <w:name w:val="ListLabel 745"/>
+    <w:qFormat/>
+    <w:rPr>
+      <w:rFonts w:cs="Symbol"/>
+    </w:rPr>
+  </w:style>
+  <w:style w:type="character" w:styleId="ListLabel746">
+    <w:name w:val="ListLabel 746"/>
+    <w:qFormat/>
+    <w:rPr>
+      <w:rFonts w:cs="Symbol"/>
+    </w:rPr>
+  </w:style>
+  <w:style w:type="character" w:styleId="ListLabel747">
+    <w:name w:val="ListLabel 747"/>
+    <w:qFormat/>
+    <w:rPr>
+      <w:rFonts w:cs="Symbol"/>
+    </w:rPr>
+  </w:style>
+  <w:style w:type="character" w:styleId="ListLabel748">
+    <w:name w:val="ListLabel 748"/>
+    <w:qFormat/>
+    <w:rPr>
+      <w:rFonts w:cs="Symbol"/>
+    </w:rPr>
+  </w:style>
+  <w:style w:type="character" w:styleId="ListLabel749">
+    <w:name w:val="ListLabel 749"/>
+    <w:qFormat/>
+    <w:rPr>
+      <w:rFonts w:cs="Symbol"/>
+    </w:rPr>
+  </w:style>
+  <w:style w:type="character" w:styleId="ListLabel750">
+    <w:name w:val="ListLabel 750"/>
+    <w:qFormat/>
+    <w:rPr>
+      <w:rFonts w:cs="Symbol"/>
+    </w:rPr>
+  </w:style>
+  <w:style w:type="character" w:styleId="ListLabel751">
+    <w:name w:val="ListLabel 751"/>
+    <w:qFormat/>
+    <w:rPr>
+      <w:rFonts w:cs="Symbol"/>
+    </w:rPr>
+  </w:style>
+  <w:style w:type="character" w:styleId="ListLabel752">
+    <w:name w:val="ListLabel 752"/>
+    <w:qFormat/>
+    <w:rPr>
+      <w:rFonts w:cs="Symbol"/>
+    </w:rPr>
+  </w:style>
+  <w:style w:type="character" w:styleId="ListLabel753">
+    <w:name w:val="ListLabel 753"/>
+    <w:qFormat/>
+    <w:rPr>
+      <w:rFonts w:cs="Symbol"/>
+    </w:rPr>
+  </w:style>
+  <w:style w:type="character" w:styleId="ListLabel754">
+    <w:name w:val="ListLabel 754"/>
+    <w:qFormat/>
+    <w:rPr>
+      <w:rFonts w:cs="Symbol"/>
+    </w:rPr>
+  </w:style>
+  <w:style w:type="character" w:styleId="ListLabel755">
+    <w:name w:val="ListLabel 755"/>
+    <w:qFormat/>
+    <w:rPr>
+      <w:rFonts w:cs="Symbol"/>
+    </w:rPr>
+  </w:style>
+  <w:style w:type="character" w:styleId="ListLabel756">
+    <w:name w:val="ListLabel 756"/>
+    <w:qFormat/>
+    <w:rPr>
+      <w:rFonts w:cs="Symbol"/>
+    </w:rPr>
+  </w:style>
+  <w:style w:type="character" w:styleId="ListLabel757">
+    <w:name w:val="ListLabel 757"/>
+    <w:qFormat/>
+    <w:rPr>
+      <w:rFonts w:cs="Symbol"/>
+    </w:rPr>
+  </w:style>
+  <w:style w:type="character" w:styleId="ListLabel758">
+    <w:name w:val="ListLabel 758"/>
+    <w:qFormat/>
+    <w:rPr>
+      <w:rFonts w:cs="Symbol"/>
+    </w:rPr>
+  </w:style>
+  <w:style w:type="character" w:styleId="ListLabel759">
+    <w:name w:val="ListLabel 759"/>
+    <w:qFormat/>
+    <w:rPr>
+      <w:rFonts w:cs="Symbol"/>
+    </w:rPr>
+  </w:style>
+  <w:style w:type="character" w:styleId="ListLabel760">
+    <w:name w:val="ListLabel 760"/>
+    <w:qFormat/>
+    <w:rPr>
+      <w:rFonts w:cs="Symbol"/>
+    </w:rPr>
+  </w:style>
+  <w:style w:type="character" w:styleId="ListLabel761">
+    <w:name w:val="ListLabel 761"/>
+    <w:qFormat/>
+    <w:rPr>
+      <w:rFonts w:cs="Symbol"/>
+    </w:rPr>
+  </w:style>
+  <w:style w:type="character" w:styleId="ListLabel762">
+    <w:name w:val="ListLabel 762"/>
+    <w:qFormat/>
+    <w:rPr>
+      <w:rFonts w:cs="Symbol"/>
+    </w:rPr>
+  </w:style>
+  <w:style w:type="character" w:styleId="ListLabel763">
+    <w:name w:val="ListLabel 763"/>
+    <w:qFormat/>
+    <w:rPr>
+      <w:rFonts w:cs="Symbol"/>
+    </w:rPr>
+  </w:style>
+  <w:style w:type="character" w:styleId="ListLabel764">
+    <w:name w:val="ListLabel 764"/>
+    <w:qFormat/>
+    <w:rPr>
+      <w:rFonts w:cs="Symbol"/>
+    </w:rPr>
+  </w:style>
+  <w:style w:type="character" w:styleId="ListLabel765">
+    <w:name w:val="ListLabel 765"/>
+    <w:qFormat/>
+    <w:rPr>
+      <w:rFonts w:cs="Symbol"/>
+    </w:rPr>
+  </w:style>
+  <w:style w:type="character" w:styleId="ListLabel766">
+    <w:name w:val="ListLabel 766"/>
+    <w:qFormat/>
+    <w:rPr>
+      <w:rFonts w:cs="Symbol"/>
+    </w:rPr>
+  </w:style>
+  <w:style w:type="character" w:styleId="ListLabel767">
+    <w:name w:val="ListLabel 767"/>
+    <w:qFormat/>
+    <w:rPr>
+      <w:rFonts w:cs="Symbol"/>
+    </w:rPr>
+  </w:style>
+  <w:style w:type="character" w:styleId="ListLabel768">
+    <w:name w:val="ListLabel 768"/>
+    <w:qFormat/>
+    <w:rPr>
+      <w:rFonts w:cs="Symbol"/>
+    </w:rPr>
+  </w:style>
+  <w:style w:type="character" w:styleId="ListLabel769">
+    <w:name w:val="ListLabel 769"/>
+    <w:qFormat/>
+    <w:rPr>
+      <w:rFonts w:cs="Symbol"/>
+    </w:rPr>
+  </w:style>
+  <w:style w:type="character" w:styleId="ListLabel770">
+    <w:name w:val="ListLabel 770"/>
+    <w:qFormat/>
+    <w:rPr>
+      <w:rFonts w:cs="Symbol"/>
+    </w:rPr>
+  </w:style>
+  <w:style w:type="character" w:styleId="ListLabel771">
+    <w:name w:val="ListLabel 771"/>
+    <w:qFormat/>
+    <w:rPr>
+      <w:rFonts w:cs="Symbol"/>
+    </w:rPr>
+  </w:style>
+  <w:style w:type="character" w:styleId="ListLabel772">
+    <w:name w:val="ListLabel 772"/>
+    <w:qFormat/>
+    <w:rPr>
+      <w:rFonts w:cs="Symbol"/>
+    </w:rPr>
+  </w:style>
+  <w:style w:type="character" w:styleId="ListLabel773">
+    <w:name w:val="ListLabel 773"/>
+    <w:qFormat/>
+    <w:rPr>
+      <w:rFonts w:cs="Symbol"/>
+    </w:rPr>
+  </w:style>
+  <w:style w:type="character" w:styleId="ListLabel774">
+    <w:name w:val="ListLabel 774"/>
+    <w:qFormat/>
+    <w:rPr>
+      <w:rFonts w:cs="Symbol"/>
+    </w:rPr>
+  </w:style>
+  <w:style w:type="character" w:styleId="ListLabel775">
+    <w:name w:val="ListLabel 775"/>
+    <w:qFormat/>
+    <w:rPr>
+      <w:rFonts w:cs="Symbol"/>
+    </w:rPr>
+  </w:style>
+  <w:style w:type="character" w:styleId="ListLabel776">
+    <w:name w:val="ListLabel 776"/>
+    <w:qFormat/>
+    <w:rPr>
+      <w:rFonts w:cs="Symbol"/>
+    </w:rPr>
+  </w:style>
+  <w:style w:type="character" w:styleId="ListLabel777">
+    <w:name w:val="ListLabel 777"/>
+    <w:qFormat/>
+    <w:rPr>
+      <w:rFonts w:cs="Symbol"/>
+    </w:rPr>
+  </w:style>
+  <w:style w:type="character" w:styleId="ListLabel778">
+    <w:name w:val="ListLabel 778"/>
+    <w:qFormat/>
+    <w:rPr>
+      <w:rFonts w:cs="Symbol"/>
+    </w:rPr>
+  </w:style>
+  <w:style w:type="character" w:styleId="ListLabel779">
+    <w:name w:val="ListLabel 779"/>
+    <w:qFormat/>
+    <w:rPr>
+      <w:rFonts w:cs="Symbol"/>
+    </w:rPr>
+  </w:style>
+  <w:style w:type="character" w:styleId="ListLabel780">
+    <w:name w:val="ListLabel 780"/>
+    <w:qFormat/>
+    <w:rPr>
+      <w:rFonts w:cs="Symbol"/>
+    </w:rPr>
+  </w:style>
+  <w:style w:type="character" w:styleId="ListLabel781">
+    <w:name w:val="ListLabel 781"/>
+    <w:qFormat/>
+    <w:rPr>
+      <w:rFonts w:cs="Symbol"/>
+    </w:rPr>
+  </w:style>
+  <w:style w:type="character" w:styleId="ListLabel782">
+    <w:name w:val="ListLabel 782"/>
+    <w:qFormat/>
+    <w:rPr>
+      <w:rFonts w:cs="Symbol"/>
+    </w:rPr>
+  </w:style>
+  <w:style w:type="character" w:styleId="ListLabel783">
+    <w:name w:val="ListLabel 783"/>
+    <w:qFormat/>
+    <w:rPr>
+      <w:rFonts w:cs="Symbol"/>
+    </w:rPr>
+  </w:style>
+  <w:style w:type="character" w:styleId="ListLabel784">
+    <w:name w:val="ListLabel 784"/>
+    <w:qFormat/>
+    <w:rPr>
+      <w:rFonts w:cs="Symbol"/>
+    </w:rPr>
+  </w:style>
+  <w:style w:type="character" w:styleId="ListLabel785">
+    <w:name w:val="ListLabel 785"/>
+    <w:qFormat/>
+    <w:rPr>
+      <w:rFonts w:cs="Symbol"/>
+    </w:rPr>
+  </w:style>
+  <w:style w:type="character" w:styleId="ListLabel786">
+    <w:name w:val="ListLabel 786"/>
+    <w:qFormat/>
+    <w:rPr>
+      <w:rFonts w:cs="Symbol"/>
+    </w:rPr>
+  </w:style>
+  <w:style w:type="character" w:styleId="ListLabel787">
+    <w:name w:val="ListLabel 787"/>
+    <w:qFormat/>
+    <w:rPr>
+      <w:rFonts w:cs="Symbol"/>
+    </w:rPr>
+  </w:style>
+  <w:style w:type="character" w:styleId="ListLabel788">
+    <w:name w:val="ListLabel 788"/>
+    <w:qFormat/>
+    <w:rPr>
+      <w:rFonts w:cs="Symbol"/>
+    </w:rPr>
+  </w:style>
+  <w:style w:type="character" w:styleId="ListLabel789">
+    <w:name w:val="ListLabel 789"/>
+    <w:qFormat/>
+    <w:rPr>
+      <w:rFonts w:cs="Symbol"/>
+    </w:rPr>
+  </w:style>
+  <w:style w:type="character" w:styleId="ListLabel790">
+    <w:name w:val="ListLabel 790"/>
+    <w:qFormat/>
+    <w:rPr>
+      <w:rFonts w:cs="Symbol"/>
+    </w:rPr>
+  </w:style>
+  <w:style w:type="character" w:styleId="ListLabel791">
+    <w:name w:val="ListLabel 791"/>
+    <w:qFormat/>
+    <w:rPr>
+      <w:rFonts w:cs="Symbol"/>
+    </w:rPr>
+  </w:style>
+  <w:style w:type="character" w:styleId="ListLabel792">
+    <w:name w:val="ListLabel 792"/>
+    <w:qFormat/>
+    <w:rPr>
+      <w:rFonts w:cs="Symbol"/>
+    </w:rPr>
+  </w:style>
+  <w:style w:type="character" w:styleId="ListLabel793">
+    <w:name w:val="ListLabel 793"/>
+    <w:qFormat/>
+    <w:rPr>
+      <w:rFonts w:cs="Symbol"/>
+    </w:rPr>
+  </w:style>
+  <w:style w:type="character" w:styleId="ListLabel794">
+    <w:name w:val="ListLabel 794"/>
+    <w:qFormat/>
+    <w:rPr>
+      <w:rFonts w:cs="Symbol"/>
+    </w:rPr>
+  </w:style>
+  <w:style w:type="character" w:styleId="ListLabel795">
+    <w:name w:val="ListLabel 795"/>
+    <w:qFormat/>
+    <w:rPr>
+      <w:rFonts w:cs="Symbol"/>
+    </w:rPr>
+  </w:style>
+  <w:style w:type="character" w:styleId="ListLabel796">
+    <w:name w:val="ListLabel 796"/>
+    <w:qFormat/>
+    <w:rPr>
+      <w:rFonts w:cs="Symbol"/>
+    </w:rPr>
+  </w:style>
+  <w:style w:type="character" w:styleId="ListLabel797">
+    <w:name w:val="ListLabel 797"/>
+    <w:qFormat/>
+    <w:rPr>
+      <w:rFonts w:cs="Symbol"/>
+    </w:rPr>
+  </w:style>
+  <w:style w:type="character" w:styleId="ListLabel798">
+    <w:name w:val="ListLabel 798"/>
+    <w:qFormat/>
+    <w:rPr>
+      <w:rFonts w:cs="Symbol"/>
+    </w:rPr>
+  </w:style>
+  <w:style w:type="character" w:styleId="ListLabel799">
+    <w:name w:val="ListLabel 799"/>
+    <w:qFormat/>
+    <w:rPr>
+      <w:rFonts w:cs="Symbol"/>
+    </w:rPr>
+  </w:style>
+  <w:style w:type="character" w:styleId="ListLabel800">
+    <w:name w:val="ListLabel 800"/>
+    <w:qFormat/>
+    <w:rPr>
+      <w:rFonts w:cs="Symbol"/>
+    </w:rPr>
+  </w:style>
+  <w:style w:type="character" w:styleId="ListLabel801">
+    <w:name w:val="ListLabel 801"/>
+    <w:qFormat/>
+    <w:rPr>
+      <w:rFonts w:cs="Symbol"/>
+    </w:rPr>
+  </w:style>
+  <w:style w:type="character" w:styleId="ListLabel802">
+    <w:name w:val="ListLabel 802"/>
+    <w:qFormat/>
+    <w:rPr>
+      <w:rFonts w:cs="Symbol"/>
+    </w:rPr>
+  </w:style>
+  <w:style w:type="character" w:styleId="ListLabel803">
+    <w:name w:val="ListLabel 803"/>
+    <w:qFormat/>
+    <w:rPr>
+      <w:rFonts w:cs="Symbol"/>
+    </w:rPr>
+  </w:style>
+  <w:style w:type="character" w:styleId="ListLabel804">
+    <w:name w:val="ListLabel 804"/>
+    <w:qFormat/>
+    <w:rPr>
+      <w:rFonts w:cs="Symbol"/>
+    </w:rPr>
+  </w:style>
+  <w:style w:type="character" w:styleId="ListLabel805">
+    <w:name w:val="ListLabel 805"/>
+    <w:qFormat/>
+    <w:rPr>
+      <w:rFonts w:cs="Symbol"/>
+    </w:rPr>
+  </w:style>
+  <w:style w:type="character" w:styleId="ListLabel806">
+    <w:name w:val="ListLabel 806"/>
+    <w:qFormat/>
+    <w:rPr>
+      <w:rFonts w:cs="Symbol"/>
+    </w:rPr>
+  </w:style>
+  <w:style w:type="character" w:styleId="ListLabel807">
+    <w:name w:val="ListLabel 807"/>
+    <w:qFormat/>
+    <w:rPr>
+      <w:rFonts w:cs="Symbol"/>
+    </w:rPr>
+  </w:style>
+  <w:style w:type="character" w:styleId="ListLabel808">
+    <w:name w:val="ListLabel 808"/>
+    <w:qFormat/>
+    <w:rPr>
+      <w:rFonts w:cs="Symbol"/>
+    </w:rPr>
+  </w:style>
+  <w:style w:type="character" w:styleId="ListLabel809">
+    <w:name w:val="ListLabel 809"/>
+    <w:qFormat/>
+    <w:rPr>
+      <w:rFonts w:cs="Symbol"/>
+    </w:rPr>
+  </w:style>
+  <w:style w:type="character" w:styleId="ListLabel810">
+    <w:name w:val="ListLabel 810"/>
+    <w:qFormat/>
+    <w:rPr>
+      <w:rFonts w:cs="Symbol"/>
+    </w:rPr>
+  </w:style>
+  <w:style w:type="character" w:styleId="ListLabel811">
+    <w:name w:val="ListLabel 811"/>
+    <w:qFormat/>
+    <w:rPr>
+      <w:rFonts w:cs="Symbol"/>
+    </w:rPr>
+  </w:style>
+  <w:style w:type="character" w:styleId="ListLabel812">
+    <w:name w:val="ListLabel 812"/>
+    <w:qFormat/>
+    <w:rPr>
+      <w:rFonts w:cs="Symbol"/>
+    </w:rPr>
+  </w:style>
+  <w:style w:type="character" w:styleId="ListLabel813">
+    <w:name w:val="ListLabel 813"/>
+    <w:qFormat/>
+    <w:rPr>
+      <w:rFonts w:cs="Symbol"/>
+    </w:rPr>
+  </w:style>
+  <w:style w:type="character" w:styleId="ListLabel814">
+    <w:name w:val="ListLabel 814"/>
+    <w:qFormat/>
+    <w:rPr>
+      <w:rFonts w:cs="Symbol"/>
+    </w:rPr>
+  </w:style>
+  <w:style w:type="character" w:styleId="ListLabel815">
+    <w:name w:val="ListLabel 815"/>
+    <w:qFormat/>
+    <w:rPr>
+      <w:rFonts w:cs="Symbol"/>
+    </w:rPr>
+  </w:style>
+  <w:style w:type="character" w:styleId="ListLabel816">
+    <w:name w:val="ListLabel 816"/>
+    <w:qFormat/>
+    <w:rPr>
+      <w:rFonts w:cs="Symbol"/>
+    </w:rPr>
+  </w:style>
+  <w:style w:type="character" w:styleId="ListLabel817">
+    <w:name w:val="ListLabel 817"/>
+    <w:qFormat/>
+    <w:rPr>
+      <w:rFonts w:cs="Symbol"/>
+    </w:rPr>
+  </w:style>
+  <w:style w:type="character" w:styleId="ListLabel818">
+    <w:name w:val="ListLabel 818"/>
+    <w:qFormat/>
+    <w:rPr>
+      <w:rFonts w:cs="Symbol"/>
+    </w:rPr>
+  </w:style>
+  <w:style w:type="character" w:styleId="ListLabel819">
+    <w:name w:val="ListLabel 819"/>
+    <w:qFormat/>
+    <w:rPr>
+      <w:rFonts w:cs="Symbol"/>
+    </w:rPr>
+  </w:style>
+  <w:style w:type="character" w:styleId="ListLabel820">
+    <w:name w:val="ListLabel 820"/>
+    <w:qFormat/>
+    <w:rPr>
+      <w:rFonts w:cs="Symbol"/>
+    </w:rPr>
+  </w:style>
+  <w:style w:type="character" w:styleId="ListLabel821">
+    <w:name w:val="ListLabel 821"/>
+    <w:qFormat/>
+    <w:rPr>
+      <w:rFonts w:cs="Symbol"/>
+    </w:rPr>
+  </w:style>
+  <w:style w:type="character" w:styleId="ListLabel822">
+    <w:name w:val="ListLabel 822"/>
+    <w:qFormat/>
+    <w:rPr>
+      <w:rFonts w:cs="Symbol"/>
+    </w:rPr>
+  </w:style>
+  <w:style w:type="character" w:styleId="ListLabel823">
+    <w:name w:val="ListLabel 823"/>
+    <w:qFormat/>
+    <w:rPr>
+      <w:rFonts w:cs="Symbol"/>
+    </w:rPr>
+  </w:style>
+  <w:style w:type="character" w:styleId="ListLabel824">
+    <w:name w:val="ListLabel 824"/>
+    <w:qFormat/>
+    <w:rPr>
+      <w:rFonts w:cs="Symbol"/>
+    </w:rPr>
+  </w:style>
+  <w:style w:type="character" w:styleId="ListLabel825">
+    <w:name w:val="ListLabel 825"/>
+    <w:qFormat/>
+    <w:rPr>
+      <w:rFonts w:cs="Symbol"/>
+    </w:rPr>
+  </w:style>
+  <w:style w:type="character" w:styleId="ListLabel826">
+    <w:name w:val="ListLabel 826"/>
+    <w:qFormat/>
+    <w:rPr>
+      <w:rFonts w:cs="Symbol"/>
+    </w:rPr>
+  </w:style>
+  <w:style w:type="character" w:styleId="ListLabel827">
+    <w:name w:val="ListLabel 827"/>
+    <w:qFormat/>
+    <w:rPr>
+      <w:rFonts w:cs="Symbol"/>
+    </w:rPr>
+  </w:style>
+  <w:style w:type="character" w:styleId="ListLabel828">
+    <w:name w:val="ListLabel 828"/>
+    <w:qFormat/>
+    <w:rPr>
+      <w:rFonts w:cs="Symbol"/>
+    </w:rPr>
+  </w:style>
+  <w:style w:type="character" w:styleId="ListLabel829">
+    <w:name w:val="ListLabel 829"/>
+    <w:qFormat/>
+    <w:rPr>
+      <w:rFonts w:cs="Symbol"/>
+    </w:rPr>
+  </w:style>
+  <w:style w:type="character" w:styleId="ListLabel830">
+    <w:name w:val="ListLabel 830"/>
+    <w:qFormat/>
+    <w:rPr>
+      <w:rFonts w:cs="Symbol"/>
+    </w:rPr>
+  </w:style>
+  <w:style w:type="character" w:styleId="ListLabel831">
+    <w:name w:val="ListLabel 831"/>
+    <w:qFormat/>
+    <w:rPr>
+      <w:rFonts w:cs="Symbol"/>
+    </w:rPr>
+  </w:style>
+  <w:style w:type="character" w:styleId="ListLabel832">
+    <w:name w:val="ListLabel 832"/>
+    <w:qFormat/>
+    <w:rPr>
+      <w:rFonts w:cs="Symbol"/>
+    </w:rPr>
+  </w:style>
+  <w:style w:type="character" w:styleId="ListLabel833">
+    <w:name w:val="ListLabel 833"/>
+    <w:qFormat/>
+    <w:rPr>
+      <w:rFonts w:cs="Symbol"/>
+    </w:rPr>
+  </w:style>
+  <w:style w:type="character" w:styleId="ListLabel834">
+    <w:name w:val="ListLabel 834"/>
+    <w:qFormat/>
+    <w:rPr>
+      <w:rFonts w:cs="Symbol"/>
+    </w:rPr>
+  </w:style>
+  <w:style w:type="character" w:styleId="ListLabel835">
+    <w:name w:val="ListLabel 835"/>
+    <w:qFormat/>
+    <w:rPr>
+      <w:rFonts w:cs="Symbol"/>
+    </w:rPr>
+  </w:style>
+  <w:style w:type="character" w:styleId="ListLabel836">
+    <w:name w:val="ListLabel 836"/>
+    <w:qFormat/>
+    <w:rPr>
+      <w:rFonts w:cs="Symbol"/>
+    </w:rPr>
+  </w:style>
+  <w:style w:type="character" w:styleId="ListLabel837">
+    <w:name w:val="ListLabel 837"/>
+    <w:qFormat/>
+    <w:rPr>
+      <w:rFonts w:cs="Symbol"/>
+    </w:rPr>
+  </w:style>
+  <w:style w:type="character" w:styleId="ListLabel838">
+    <w:name w:val="ListLabel 838"/>
+    <w:qFormat/>
+    <w:rPr>
+      <w:rFonts w:cs="Symbol"/>
+    </w:rPr>
+  </w:style>
+  <w:style w:type="character" w:styleId="ListLabel839">
+    <w:name w:val="ListLabel 839"/>
+    <w:qFormat/>
+    <w:rPr>
+      <w:rFonts w:cs="Symbol"/>
+    </w:rPr>
+  </w:style>
+  <w:style w:type="character" w:styleId="ListLabel840">
+    <w:name w:val="ListLabel 840"/>
+    <w:qFormat/>
+    <w:rPr>
+      <w:rFonts w:cs="Symbol"/>
+    </w:rPr>
+  </w:style>
+  <w:style w:type="character" w:styleId="ListLabel841">
+    <w:name w:val="ListLabel 841"/>
+    <w:qFormat/>
+    <w:rPr>
+      <w:rFonts w:cs="Symbol"/>
+    </w:rPr>
+  </w:style>
+  <w:style w:type="character" w:styleId="ListLabel842">
+    <w:name w:val="ListLabel 842"/>
+    <w:qFormat/>
+    <w:rPr>
+      <w:rFonts w:cs="Symbol"/>
+    </w:rPr>
+  </w:style>
+  <w:style w:type="character" w:styleId="ListLabel843">
+    <w:name w:val="ListLabel 843"/>
+    <w:qFormat/>
+    <w:rPr>
+      <w:rFonts w:cs="Symbol"/>
+    </w:rPr>
+  </w:style>
+  <w:style w:type="character" w:styleId="ListLabel844">
+    <w:name w:val="ListLabel 844"/>
+    <w:qFormat/>
+    <w:rPr>
+      <w:rFonts w:cs="Symbol"/>
+    </w:rPr>
+  </w:style>
+  <w:style w:type="character" w:styleId="ListLabel845">
+    <w:name w:val="ListLabel 845"/>
+    <w:qFormat/>
+    <w:rPr>
+      <w:rFonts w:cs="Symbol"/>
+    </w:rPr>
+  </w:style>
+  <w:style w:type="character" w:styleId="ListLabel846">
+    <w:name w:val="ListLabel 846"/>
+    <w:qFormat/>
+    <w:rPr>
+      <w:rFonts w:cs="Symbol"/>
+    </w:rPr>
+  </w:style>
+  <w:style w:type="character" w:styleId="ListLabel847">
+    <w:name w:val="ListLabel 847"/>
+    <w:qFormat/>
+    <w:rPr>
+      <w:rFonts w:cs="Symbol"/>
+    </w:rPr>
+  </w:style>
+  <w:style w:type="character" w:styleId="ListLabel848">
+    <w:name w:val="ListLabel 848"/>
+    <w:qFormat/>
+    <w:rPr>
+      <w:rFonts w:cs="Symbol"/>
+    </w:rPr>
+  </w:style>
+  <w:style w:type="character" w:styleId="ListLabel849">
+    <w:name w:val="ListLabel 849"/>
+    <w:qFormat/>
+    <w:rPr>
+      <w:rFonts w:cs="Symbol"/>
+    </w:rPr>
+  </w:style>
+  <w:style w:type="character" w:styleId="ListLabel850">
+    <w:name w:val="ListLabel 850"/>
+    <w:qFormat/>
+    <w:rPr>
+      <w:rFonts w:cs="Symbol"/>
+    </w:rPr>
+  </w:style>
+  <w:style w:type="character" w:styleId="ListLabel851">
+    <w:name w:val="ListLabel 851"/>
+    <w:qFormat/>
+    <w:rPr>
+      <w:rFonts w:cs="Symbol"/>
+    </w:rPr>
+  </w:style>
+  <w:style w:type="character" w:styleId="ListLabel852">
+    <w:name w:val="ListLabel 852"/>
+    <w:qFormat/>
+    <w:rPr>
+      <w:rFonts w:cs="Symbol"/>
+    </w:rPr>
+  </w:style>
+  <w:style w:type="character" w:styleId="ListLabel853">
+    <w:name w:val="ListLabel 853"/>
+    <w:qFormat/>
+    <w:rPr>
+      <w:rFonts w:cs="Symbol"/>
+    </w:rPr>
+  </w:style>
+  <w:style w:type="character" w:styleId="ListLabel854">
+    <w:name w:val="ListLabel 854"/>
+    <w:qFormat/>
+    <w:rPr>
+      <w:rFonts w:cs="Symbol"/>
+    </w:rPr>
+  </w:style>
+  <w:style w:type="character" w:styleId="ListLabel855">
+    <w:name w:val="ListLabel 855"/>
+    <w:qFormat/>
+    <w:rPr>
+      <w:rFonts w:cs="Symbol"/>
+    </w:rPr>
+  </w:style>
+  <w:style w:type="character" w:styleId="ListLabel856">
+    <w:name w:val="ListLabel 856"/>
+    <w:qFormat/>
+    <w:rPr>
+      <w:rFonts w:cs="Symbol"/>
+    </w:rPr>
+  </w:style>
+  <w:style w:type="character" w:styleId="ListLabel857">
+    <w:name w:val="ListLabel 857"/>
+    <w:qFormat/>
+    <w:rPr>
+      <w:rFonts w:cs="Symbol"/>
+    </w:rPr>
+  </w:style>
+  <w:style w:type="character" w:styleId="ListLabel858">
+    <w:name w:val="ListLabel 858"/>
+    <w:qFormat/>
+    <w:rPr>
+      <w:rFonts w:cs="Symbol"/>
+    </w:rPr>
+  </w:style>
+  <w:style w:type="character" w:styleId="ListLabel859">
+    <w:name w:val="ListLabel 859"/>
+    <w:qFormat/>
+    <w:rPr>
+      <w:rFonts w:cs="Symbol"/>
+    </w:rPr>
+  </w:style>
+  <w:style w:type="character" w:styleId="ListLabel860">
+    <w:name w:val="ListLabel 860"/>
+    <w:qFormat/>
+    <w:rPr>
+      <w:rFonts w:cs="Symbol"/>
+    </w:rPr>
+  </w:style>
+  <w:style w:type="character" w:styleId="ListLabel861">
+    <w:name w:val="ListLabel 861"/>
+    <w:qFormat/>
+    <w:rPr>
+      <w:rFonts w:cs="Symbol"/>
+    </w:rPr>
+  </w:style>
+  <w:style w:type="character" w:styleId="ListLabel862">
+    <w:name w:val="ListLabel 862"/>
+    <w:qFormat/>
+    <w:rPr>
+      <w:rFonts w:cs="Symbol"/>
+    </w:rPr>
+  </w:style>
+  <w:style w:type="character" w:styleId="ListLabel863">
+    <w:name w:val="ListLabel 863"/>
+    <w:qFormat/>
+    <w:rPr>
+      <w:rFonts w:cs="Symbol"/>
+    </w:rPr>
+  </w:style>
+  <w:style w:type="character" w:styleId="ListLabel864">
+    <w:name w:val="ListLabel 864"/>
+    <w:qFormat/>
+    <w:rPr>
+      <w:rFonts w:cs="Symbol"/>
+    </w:rPr>
+  </w:style>
+  <w:style w:type="character" w:styleId="ListLabel865">
+    <w:name w:val="ListLabel 865"/>
+    <w:qFormat/>
+    <w:rPr>
+      <w:rFonts w:cs="Symbol"/>
+    </w:rPr>
+  </w:style>
+  <w:style w:type="character" w:styleId="ListLabel866">
+    <w:name w:val="ListLabel 866"/>
+    <w:qFormat/>
+    <w:rPr>
+      <w:rFonts w:cs="Symbol"/>
+    </w:rPr>
+  </w:style>
+  <w:style w:type="character" w:styleId="ListLabel867">
+    <w:name w:val="ListLabel 867"/>
+    <w:qFormat/>
+    <w:rPr>
+      <w:rFonts w:cs="Symbol"/>
+    </w:rPr>
+  </w:style>
+  <w:style w:type="character" w:styleId="ListLabel868">
+    <w:name w:val="ListLabel 868"/>
+    <w:qFormat/>
+    <w:rPr>
+      <w:rFonts w:cs="Symbol"/>
+    </w:rPr>
+  </w:style>
+  <w:style w:type="character" w:styleId="ListLabel869">
+    <w:name w:val="ListLabel 869"/>
+    <w:qFormat/>
+    <w:rPr>
+      <w:rFonts w:cs="Symbol"/>
+    </w:rPr>
+  </w:style>
+  <w:style w:type="character" w:styleId="ListLabel870">
+    <w:name w:val="ListLabel 870"/>
+    <w:qFormat/>
+    <w:rPr>
+      <w:rFonts w:cs="Symbol"/>
+    </w:rPr>
+  </w:style>
+  <w:style w:type="character" w:styleId="ListLabel871">
+    <w:name w:val="ListLabel 871"/>
+    <w:qFormat/>
+    <w:rPr>
+      <w:rFonts w:cs="Symbol"/>
+    </w:rPr>
+  </w:style>
+  <w:style w:type="character" w:styleId="ListLabel872">
+    <w:name w:val="ListLabel 872"/>
+    <w:qFormat/>
+    <w:rPr>
+      <w:rFonts w:cs="Symbol"/>
+    </w:rPr>
+  </w:style>
+  <w:style w:type="character" w:styleId="ListLabel873">
+    <w:name w:val="ListLabel 873"/>
+    <w:qFormat/>
+    <w:rPr>
+      <w:rFonts w:cs="Symbol"/>
+    </w:rPr>
+  </w:style>
+  <w:style w:type="character" w:styleId="ListLabel874">
+    <w:name w:val="ListLabel 874"/>
+    <w:qFormat/>
+    <w:rPr>
+      <w:rFonts w:cs="Symbol"/>
+    </w:rPr>
+  </w:style>
+  <w:style w:type="character" w:styleId="ListLabel875">
+    <w:name w:val="ListLabel 875"/>
+    <w:qFormat/>
+    <w:rPr>
+      <w:rFonts w:cs="Symbol"/>
+    </w:rPr>
+  </w:style>
+  <w:style w:type="character" w:styleId="ListLabel876">
+    <w:name w:val="ListLabel 876"/>
+    <w:qFormat/>
+    <w:rPr>
+      <w:rFonts w:cs="Symbol"/>
+    </w:rPr>
+  </w:style>
+  <w:style w:type="character" w:styleId="ListLabel877">
+    <w:name w:val="ListLabel 877"/>
+    <w:qFormat/>
+    <w:rPr>
+      <w:rFonts w:cs="Symbol"/>
+    </w:rPr>
+  </w:style>
+  <w:style w:type="character" w:styleId="ListLabel878">
+    <w:name w:val="ListLabel 878"/>
+    <w:qFormat/>
+    <w:rPr>
+      <w:rFonts w:cs="Symbol"/>
+    </w:rPr>
+  </w:style>
+  <w:style w:type="character" w:styleId="ListLabel879">
+    <w:name w:val="ListLabel 879"/>
+    <w:qFormat/>
+    <w:rPr>
+      <w:rFonts w:cs="Symbol"/>
+    </w:rPr>
+  </w:style>
+  <w:style w:type="character" w:styleId="ListLabel880">
+    <w:name w:val="ListLabel 880"/>
+    <w:qFormat/>
+    <w:rPr>
+      <w:rFonts w:cs="Symbol"/>
+    </w:rPr>
+  </w:style>
+  <w:style w:type="character" w:styleId="ListLabel881">
+    <w:name w:val="ListLabel 881"/>
+    <w:qFormat/>
+    <w:rPr>
+      <w:rFonts w:cs="Symbol"/>
+    </w:rPr>
+  </w:style>
+  <w:style w:type="character" w:styleId="ListLabel882">
+    <w:name w:val="ListLabel 882"/>
+    <w:qFormat/>
+    <w:rPr>
+      <w:rFonts w:cs="Symbol"/>
+    </w:rPr>
+  </w:style>
+  <w:style w:type="character" w:styleId="ListLabel883">
+    <w:name w:val="ListLabel 883"/>
+    <w:qFormat/>
+    <w:rPr>
+      <w:rFonts w:cs="Symbol"/>
+    </w:rPr>
+  </w:style>
+  <w:style w:type="character" w:styleId="ListLabel884">
+    <w:name w:val="ListLabel 884"/>
+    <w:qFormat/>
+    <w:rPr>
+      <w:rFonts w:cs="Symbol"/>
+    </w:rPr>
+  </w:style>
+  <w:style w:type="character" w:styleId="ListLabel885">
+    <w:name w:val="ListLabel 885"/>
+    <w:qFormat/>
+    <w:rPr>
+      <w:rFonts w:cs="Symbol"/>
+    </w:rPr>
+  </w:style>
+  <w:style w:type="character" w:styleId="ListLabel886">
+    <w:name w:val="ListLabel 886"/>
+    <w:qFormat/>
+    <w:rPr>
+      <w:rFonts w:cs="Symbol"/>
+    </w:rPr>
+  </w:style>
+  <w:style w:type="character" w:styleId="ListLabel887">
+    <w:name w:val="ListLabel 887"/>
+    <w:qFormat/>
+    <w:rPr>
+      <w:rFonts w:cs="Symbol"/>
+    </w:rPr>
+  </w:style>
+  <w:style w:type="character" w:styleId="ListLabel888">
+    <w:name w:val="ListLabel 888"/>
+    <w:qFormat/>
+    <w:rPr>
+      <w:rFonts w:cs="Symbol"/>
+    </w:rPr>
+  </w:style>
+  <w:style w:type="character" w:styleId="ListLabel889">
+    <w:name w:val="ListLabel 889"/>
+    <w:qFormat/>
+    <w:rPr>
+      <w:rFonts w:cs="Symbol"/>
+    </w:rPr>
+  </w:style>
+  <w:style w:type="character" w:styleId="ListLabel890">
+    <w:name w:val="ListLabel 890"/>
+    <w:qFormat/>
+    <w:rPr>
+      <w:rFonts w:cs="Symbol"/>
+    </w:rPr>
+  </w:style>
+  <w:style w:type="character" w:styleId="ListLabel891">
+    <w:name w:val="ListLabel 891"/>
+    <w:qFormat/>
+    <w:rPr>
+      <w:rFonts w:cs="Symbol"/>
+    </w:rPr>
+  </w:style>
+  <w:style w:type="character" w:styleId="ListLabel892">
+    <w:name w:val="ListLabel 892"/>
+    <w:qFormat/>
+    <w:rPr>
+      <w:rFonts w:cs="Symbol"/>
+    </w:rPr>
+  </w:style>
+  <w:style w:type="character" w:styleId="ListLabel893">
+    <w:name w:val="ListLabel 893"/>
+    <w:qFormat/>
+    <w:rPr>
+      <w:rFonts w:cs="Symbol"/>
+    </w:rPr>
+  </w:style>
+  <w:style w:type="character" w:styleId="ListLabel894">
+    <w:name w:val="ListLabel 894"/>
+    <w:qFormat/>
+    <w:rPr>
+      <w:rFonts w:cs="Symbol"/>
+    </w:rPr>
+  </w:style>
+  <w:style w:type="character" w:styleId="ListLabel895">
+    <w:name w:val="ListLabel 895"/>
+    <w:qFormat/>
+    <w:rPr>
+      <w:rFonts w:cs="Symbol"/>
+    </w:rPr>
+  </w:style>
+  <w:style w:type="character" w:styleId="ListLabel896">
+    <w:name w:val="ListLabel 896"/>
+    <w:qFormat/>
+    <w:rPr>
+      <w:rFonts w:cs="Symbol"/>
+    </w:rPr>
+  </w:style>
+  <w:style w:type="character" w:styleId="ListLabel897">
+    <w:name w:val="ListLabel 897"/>
+    <w:qFormat/>
+    <w:rPr>
+      <w:rFonts w:cs="Symbol"/>
+    </w:rPr>
+  </w:style>
+  <w:style w:type="character" w:styleId="ListLabel898">
+    <w:name w:val="ListLabel 898"/>
+    <w:qFormat/>
+    <w:rPr>
+      <w:rFonts w:cs="Symbol"/>
+    </w:rPr>
+  </w:style>
+  <w:style w:type="character" w:styleId="ListLabel899">
+    <w:name w:val="ListLabel 899"/>
+    <w:qFormat/>
+    <w:rPr>
+      <w:rFonts w:cs="Symbol"/>
+    </w:rPr>
+  </w:style>
+  <w:style w:type="character" w:styleId="ListLabel900">
+    <w:name w:val="ListLabel 900"/>
+    <w:qFormat/>
+    <w:rPr>
+      <w:rFonts w:cs="Symbol"/>
+    </w:rPr>
+  </w:style>
+  <w:style w:type="character" w:styleId="ListLabel901">
+    <w:name w:val="ListLabel 901"/>
+    <w:qFormat/>
+    <w:rPr>
+      <w:rFonts w:cs="Symbol"/>
+    </w:rPr>
+  </w:style>
+  <w:style w:type="character" w:styleId="ListLabel902">
+    <w:name w:val="ListLabel 902"/>
+    <w:qFormat/>
+    <w:rPr>
+      <w:rFonts w:cs="Symbol"/>
+    </w:rPr>
+  </w:style>
+  <w:style w:type="character" w:styleId="ListLabel903">
+    <w:name w:val="ListLabel 903"/>
+    <w:qFormat/>
+    <w:rPr>
+      <w:rFonts w:cs="Symbol"/>
+    </w:rPr>
+  </w:style>
+  <w:style w:type="character" w:styleId="ListLabel904">
+    <w:name w:val="ListLabel 904"/>
+    <w:qFormat/>
+    <w:rPr>
+      <w:rFonts w:cs="Symbol"/>
+    </w:rPr>
+  </w:style>
+  <w:style w:type="character" w:styleId="ListLabel905">
+    <w:name w:val="ListLabel 905"/>
+    <w:qFormat/>
+    <w:rPr>
+      <w:rFonts w:cs="Symbol"/>
+    </w:rPr>
+  </w:style>
+  <w:style w:type="character" w:styleId="ListLabel906">
+    <w:name w:val="ListLabel 906"/>
+    <w:qFormat/>
+    <w:rPr>
+      <w:rFonts w:cs="Symbol"/>
+    </w:rPr>
+  </w:style>
+  <w:style w:type="character" w:styleId="ListLabel907">
+    <w:name w:val="ListLabel 907"/>
+    <w:qFormat/>
+    <w:rPr>
+      <w:rFonts w:cs="Symbol"/>
+    </w:rPr>
+  </w:style>
+  <w:style w:type="character" w:styleId="ListLabel908">
+    <w:name w:val="ListLabel 908"/>
+    <w:qFormat/>
+    <w:rPr>
+      <w:rFonts w:cs="Symbol"/>
+    </w:rPr>
+  </w:style>
+  <w:style w:type="character" w:styleId="ListLabel909">
+    <w:name w:val="ListLabel 909"/>
+    <w:qFormat/>
+    <w:rPr>
+      <w:rFonts w:cs="Symbol"/>
+    </w:rPr>
+  </w:style>
+  <w:style w:type="character" w:styleId="ListLabel910">
+    <w:name w:val="ListLabel 910"/>
+    <w:qFormat/>
+    <w:rPr>
+      <w:rFonts w:cs="Symbol"/>
+    </w:rPr>
+  </w:style>
+  <w:style w:type="character" w:styleId="ListLabel911">
+    <w:name w:val="ListLabel 911"/>
+    <w:qFormat/>
+    <w:rPr>
+      <w:rFonts w:cs="Symbol"/>
+    </w:rPr>
+  </w:style>
+  <w:style w:type="character" w:styleId="ListLabel912">
+    <w:name w:val="ListLabel 912"/>
+    <w:qFormat/>
+    <w:rPr>
+      <w:rFonts w:cs="Symbol"/>
+    </w:rPr>
+  </w:style>
+  <w:style w:type="character" w:styleId="ListLabel913">
+    <w:name w:val="ListLabel 913"/>
+    <w:qFormat/>
+    <w:rPr>
+      <w:rFonts w:cs="Symbol"/>
+    </w:rPr>
+  </w:style>
+  <w:style w:type="character" w:styleId="ListLabel914">
+    <w:name w:val="ListLabel 914"/>
+    <w:qFormat/>
+    <w:rPr>
+      <w:rFonts w:cs="Symbol"/>
+    </w:rPr>
+  </w:style>
+  <w:style w:type="character" w:styleId="ListLabel915">
+    <w:name w:val="ListLabel 915"/>
+    <w:qFormat/>
+    <w:rPr>
+      <w:rFonts w:cs="Symbol"/>
+    </w:rPr>
+  </w:style>
+  <w:style w:type="character" w:styleId="ListLabel916">
+    <w:name w:val="ListLabel 916"/>
+    <w:qFormat/>
+    <w:rPr>
+      <w:rFonts w:cs="Symbol"/>
+    </w:rPr>
+  </w:style>
+  <w:style w:type="character" w:styleId="ListLabel917">
+    <w:name w:val="ListLabel 917"/>
+    <w:qFormat/>
+    <w:rPr>
+      <w:rFonts w:cs="Symbol"/>
+    </w:rPr>
+  </w:style>
+  <w:style w:type="character" w:styleId="ListLabel918">
+    <w:name w:val="ListLabel 918"/>
+    <w:qFormat/>
+    <w:rPr>
+      <w:rFonts w:cs="Symbol"/>
+    </w:rPr>
+  </w:style>
+  <w:style w:type="character" w:styleId="ListLabel919">
+    <w:name w:val="ListLabel 919"/>
+    <w:qFormat/>
+    <w:rPr>
+      <w:rFonts w:cs="Symbol"/>
+    </w:rPr>
+  </w:style>
+  <w:style w:type="character" w:styleId="ListLabel920">
+    <w:name w:val="ListLabel 920"/>
+    <w:qFormat/>
+    <w:rPr>
+      <w:rFonts w:cs="Symbol"/>
+    </w:rPr>
+  </w:style>
+  <w:style w:type="character" w:styleId="ListLabel921">
+    <w:name w:val="ListLabel 921"/>
+    <w:qFormat/>
+    <w:rPr>
+      <w:rFonts w:cs="Symbol"/>
+    </w:rPr>
+  </w:style>
+  <w:style w:type="character" w:styleId="ListLabel922">
+    <w:name w:val="ListLabel 922"/>
+    <w:qFormat/>
+    <w:rPr>
+      <w:rFonts w:cs="Symbol"/>
+    </w:rPr>
+  </w:style>
+  <w:style w:type="character" w:styleId="ListLabel923">
+    <w:name w:val="ListLabel 923"/>
+    <w:qFormat/>
+    <w:rPr>
+      <w:rFonts w:cs="Symbol"/>
+    </w:rPr>
+  </w:style>
+  <w:style w:type="character" w:styleId="ListLabel924">
+    <w:name w:val="ListLabel 924"/>
+    <w:qFormat/>
+    <w:rPr>
+      <w:rFonts w:cs="Symbol"/>
+    </w:rPr>
+  </w:style>
+  <w:style w:type="character" w:styleId="ListLabel925">
+    <w:name w:val="ListLabel 925"/>
+    <w:qFormat/>
+    <w:rPr>
+      <w:rFonts w:cs="Symbol"/>
+    </w:rPr>
+  </w:style>
+  <w:style w:type="character" w:styleId="ListLabel926">
+    <w:name w:val="ListLabel 926"/>
+    <w:qFormat/>
+    <w:rPr>
+      <w:rFonts w:cs="Symbol"/>
+    </w:rPr>
+  </w:style>
+  <w:style w:type="character" w:styleId="ListLabel927">
+    <w:name w:val="ListLabel 927"/>
+    <w:qFormat/>
+    <w:rPr>
+      <w:rFonts w:cs="Symbol"/>
+    </w:rPr>
+  </w:style>
+  <w:style w:type="character" w:styleId="ListLabel928">
+    <w:name w:val="ListLabel 928"/>
+    <w:qFormat/>
+    <w:rPr>
+      <w:rFonts w:cs="Symbol"/>
+    </w:rPr>
+  </w:style>
+  <w:style w:type="character" w:styleId="ListLabel929">
+    <w:name w:val="ListLabel 929"/>
+    <w:qFormat/>
+    <w:rPr>
+      <w:rFonts w:cs="Symbol"/>
+    </w:rPr>
+  </w:style>
+  <w:style w:type="character" w:styleId="ListLabel930">
+    <w:name w:val="ListLabel 930"/>
+    <w:qFormat/>
+    <w:rPr>
+      <w:rFonts w:cs="Symbol"/>
+    </w:rPr>
+  </w:style>
+  <w:style w:type="character" w:styleId="ListLabel931">
+    <w:name w:val="ListLabel 931"/>
+    <w:qFormat/>
+    <w:rPr>
+      <w:rFonts w:cs="Symbol"/>
+    </w:rPr>
+  </w:style>
   <w:style w:type="paragraph" w:styleId="Heading">
     <w:name w:val="Heading"/>
     <w:basedOn w:val="Normal"/>
@@ -11449,7 +13304,7 @@
     </w:pPr>
     <w:rPr>
       <w:color w:val="00000A"/>
-      <w:sz w:val="20"/>
+      <w:sz w:val="22"/>
     </w:rPr>
   </w:style>
   <w:style w:type="paragraph" w:styleId="Title">

</xml_diff>